<commit_message>
Inseriti nella relazione l'esercizio 2 e 3 ed eseguita una leggere rifattorizazzione del codice
</commit_message>
<xml_diff>
--- a/RELAZIONE ASSIGNMENT 2 PCD.docx
+++ b/RELAZIONE ASSIGNMENT 2 PCD.docx
@@ -1,11 +1,15 @@
 
 <file path=word/document.xml><?xml version="1.0" encoding="utf-8"?>
-<w:document xmlns:wpc="http://schemas.microsoft.com/office/word/2010/wordprocessingCanvas" xmlns:cx="http://schemas.microsoft.com/office/drawing/2014/chartex" xmlns:mc="http://schemas.openxmlformats.org/markup-compatibility/2006" xmlns:o="urn:schemas-microsoft-com:office:office" xmlns:r="http://schemas.openxmlformats.org/officeDocument/2006/relationships" xmlns:m="http://schemas.openxmlformats.org/officeDocument/2006/math" xmlns:v="urn:schemas-microsoft-com:vml" xmlns:wp14="http://schemas.microsoft.com/office/word/2010/wordprocessingDrawing" xmlns:wp="http://schemas.openxmlformats.org/drawingml/2006/wordprocessingDrawing" xmlns:w10="urn:schemas-microsoft-com:office:word" xmlns:w="http://schemas.openxmlformats.org/wordprocessingml/2006/main" xmlns:w14="http://schemas.microsoft.com/office/word/2010/wordml" xmlns:w15="http://schemas.microsoft.com/office/word/2012/wordml" xmlns:w16se="http://schemas.microsoft.com/office/word/2015/wordml/symex" xmlns:wpg="http://schemas.microsoft.com/office/word/2010/wordprocessingGroup" xmlns:wpi="http://schemas.microsoft.com/office/word/2010/wordprocessingInk" xmlns:wne="http://schemas.microsoft.com/office/word/2006/wordml" xmlns:wps="http://schemas.microsoft.com/office/word/2010/wordprocessingShape" mc:Ignorable="w14 w15 w16se wp14">
+<w:document xmlns:o="urn:schemas-microsoft-com:office:office" xmlns:r="http://schemas.openxmlformats.org/officeDocument/2006/relationships" xmlns:v="urn:schemas-microsoft-com:vml" xmlns:w="http://schemas.openxmlformats.org/wordprocessingml/2006/main" xmlns:w10="urn:schemas-microsoft-com:office:word" xmlns:wp="http://schemas.openxmlformats.org/drawingml/2006/wordprocessingDrawing" xmlns:wps="http://schemas.microsoft.com/office/word/2010/wordprocessingShape" xmlns:wpg="http://schemas.microsoft.com/office/word/2010/wordprocessingGroup" xmlns:mc="http://schemas.openxmlformats.org/markup-compatibility/2006" xmlns:wp14="http://schemas.microsoft.com/office/word/2010/wordprocessingDrawing" xmlns:w14="http://schemas.microsoft.com/office/word/2010/wordml" mc:Ignorable="w14 wp14">
   <w:body>
     <w:p>
       <w:pPr>
         <w:pStyle w:val="Default"/>
-      </w:pPr>
+        <w:rPr/>
+      </w:pPr>
+      <w:r>
+        <w:rPr/>
+      </w:r>
     </w:p>
     <w:p>
       <w:pPr>
@@ -16,6 +20,7 @@
         </w:rPr>
       </w:pPr>
       <w:r>
+        <w:rPr/>
         <w:t xml:space="preserve"> </w:t>
       </w:r>
       <w:r>
@@ -23,43 +28,14 @@
           <w:sz w:val="32"/>
           <w:szCs w:val="32"/>
         </w:rPr>
-        <w:t>RELAZIONE ASSIGNMENT 2</w:t>
-      </w:r>
-      <w:r>
-        <w:rPr>
-          <w:sz w:val="32"/>
-          <w:szCs w:val="32"/>
-        </w:rPr>
-        <w:t xml:space="preserve"> PCD (</w:t>
-      </w:r>
-      <w:proofErr w:type="spellStart"/>
-      <w:r>
-        <w:rPr>
-          <w:sz w:val="32"/>
-          <w:szCs w:val="32"/>
-        </w:rPr>
-        <w:t>Regexp</w:t>
-      </w:r>
-      <w:proofErr w:type="spellEnd"/>
-      <w:r>
-        <w:rPr>
-          <w:sz w:val="32"/>
-          <w:szCs w:val="32"/>
-        </w:rPr>
-        <w:t xml:space="preserve"> Matching Tool</w:t>
-      </w:r>
-      <w:r>
-        <w:rPr>
-          <w:sz w:val="32"/>
-          <w:szCs w:val="32"/>
-        </w:rPr>
-        <w:t xml:space="preserve">) </w:t>
-      </w:r>
-    </w:p>
-    <w:p>
-      <w:pPr>
-        <w:pStyle w:val="Default"/>
-        <w:rPr>
+        <w:t xml:space="preserve">RELAZIONE ASSIGNMENT 2 PCD (Regexp Matching Tool) </w:t>
+      </w:r>
+    </w:p>
+    <w:p>
+      <w:pPr>
+        <w:pStyle w:val="Default"/>
+        <w:rPr>
+          <w:b/>
           <w:b/>
           <w:bCs/>
           <w:sz w:val="28"/>
@@ -81,6 +57,7 @@
         <w:pStyle w:val="Default"/>
         <w:rPr>
           <w:b/>
+          <w:b/>
           <w:bCs/>
           <w:sz w:val="28"/>
           <w:szCs w:val="28"/>
@@ -93,17 +70,20 @@
           <w:sz w:val="28"/>
           <w:szCs w:val="28"/>
         </w:rPr>
-        <w:t>Riciputi Jacopo</w:t>
-      </w:r>
-      <w:r>
-        <w:rPr>
+        <w:t>Riciputi Jacopo *</w:t>
+      </w:r>
+    </w:p>
+    <w:p>
+      <w:pPr>
+        <w:pStyle w:val="Default"/>
+        <w:rPr>
+          <w:b/>
           <w:b/>
           <w:bCs/>
           <w:sz w:val="28"/>
           <w:szCs w:val="28"/>
         </w:rPr>
-        <w:t xml:space="preserve"> </w:t>
-      </w:r>
+      </w:pPr>
       <w:r>
         <w:rPr>
           <w:b/>
@@ -111,42 +91,34 @@
           <w:sz w:val="28"/>
           <w:szCs w:val="28"/>
         </w:rPr>
-        <w:t>*</w:t>
-      </w:r>
-    </w:p>
-    <w:p>
-      <w:pPr>
-        <w:pStyle w:val="Default"/>
-        <w:rPr>
-          <w:b/>
+      </w:r>
+    </w:p>
+    <w:p>
+      <w:pPr>
+        <w:pStyle w:val="Default"/>
+        <w:rPr>
           <w:bCs/>
           <w:sz w:val="28"/>
           <w:szCs w:val="28"/>
         </w:rPr>
       </w:pPr>
-    </w:p>
-    <w:p>
-      <w:pPr>
-        <w:pStyle w:val="Default"/>
+      <w:r>
         <w:rPr>
           <w:bCs/>
           <w:sz w:val="28"/>
           <w:szCs w:val="28"/>
         </w:rPr>
-      </w:pPr>
-      <w:r>
-        <w:rPr>
-          <w:bCs/>
-          <w:sz w:val="28"/>
-          <w:szCs w:val="28"/>
-        </w:rPr>
         <w:t>***DA SEPARARE LE DUE RELAZIONI***</w:t>
       </w:r>
     </w:p>
     <w:p>
       <w:pPr>
         <w:pStyle w:val="Default"/>
-      </w:pPr>
+        <w:rPr/>
+      </w:pPr>
+      <w:r>
+        <w:rPr/>
+      </w:r>
     </w:p>
     <w:p>
       <w:pPr>
@@ -157,6 +129,7 @@
         </w:rPr>
       </w:pPr>
       <w:r>
+        <w:rPr/>
         <w:t xml:space="preserve"> </w:t>
       </w:r>
       <w:r>
@@ -164,30 +137,7 @@
           <w:sz w:val="23"/>
           <w:szCs w:val="23"/>
         </w:rPr>
-        <w:t>La richiesta di questo assignme</w:t>
-      </w:r>
-      <w:r>
-        <w:rPr>
-          <w:sz w:val="23"/>
-          <w:szCs w:val="23"/>
-        </w:rPr>
-        <w:t xml:space="preserve">nt consisteva nell’implementazione di tre diverse versioni di un </w:t>
-      </w:r>
-      <w:proofErr w:type="spellStart"/>
-      <w:r>
-        <w:rPr>
-          <w:sz w:val="23"/>
-          <w:szCs w:val="23"/>
-        </w:rPr>
-        <w:t>Regexp</w:t>
-      </w:r>
-      <w:proofErr w:type="spellEnd"/>
-      <w:r>
-        <w:rPr>
-          <w:sz w:val="23"/>
-          <w:szCs w:val="23"/>
-        </w:rPr>
-        <w:t xml:space="preserve"> Matching Tool, risolvendo il problema utilizzando differenti modelli implementativi, rispettivamente:</w:t>
+        <w:t>La richiesta di questo assignment consisteva nell’implementazione di tre diverse versioni di un Regexp Matching Tool, risolvendo il problema utilizzando differenti modelli implementativi, rispettivamente:</w:t>
       </w:r>
     </w:p>
     <w:p>
@@ -195,17 +145,17 @@
         <w:pStyle w:val="Default"/>
         <w:numPr>
           <w:ilvl w:val="0"/>
-          <w:numId w:val="4"/>
+          <w:numId w:val="1"/>
         </w:numPr>
         <w:rPr>
-          <w:rFonts w:asciiTheme="minorHAnsi" w:hAnsiTheme="minorHAnsi" w:cstheme="minorHAnsi"/>
-          <w:sz w:val="22"/>
-          <w:szCs w:val="22"/>
-        </w:rPr>
-      </w:pPr>
-      <w:r>
-        <w:rPr>
-          <w:rFonts w:asciiTheme="minorHAnsi" w:hAnsiTheme="minorHAnsi" w:cstheme="minorHAnsi"/>
+          <w:rFonts w:ascii="Calibri" w:hAnsi="Calibri" w:cs="Calibri" w:asciiTheme="minorHAnsi" w:cstheme="minorHAnsi" w:hAnsiTheme="minorHAnsi"/>
+          <w:sz w:val="22"/>
+          <w:szCs w:val="22"/>
+        </w:rPr>
+      </w:pPr>
+      <w:r>
+        <w:rPr>
+          <w:rFonts w:cs="Calibri" w:cstheme="minorHAnsi"/>
           <w:b/>
           <w:sz w:val="22"/>
           <w:szCs w:val="22"/>
@@ -214,7 +164,7 @@
       </w:r>
       <w:r>
         <w:rPr>
-          <w:rFonts w:asciiTheme="minorHAnsi" w:hAnsiTheme="minorHAnsi" w:cstheme="minorHAnsi"/>
+          <w:rFonts w:cs="Calibri" w:cstheme="minorHAnsi"/>
           <w:sz w:val="22"/>
           <w:szCs w:val="22"/>
         </w:rPr>
@@ -222,7 +172,7 @@
       </w:r>
       <w:r>
         <w:rPr>
-          <w:rFonts w:asciiTheme="minorHAnsi" w:hAnsiTheme="minorHAnsi" w:cstheme="minorHAnsi"/>
+          <w:rFonts w:cs="Calibri" w:cstheme="minorHAnsi"/>
           <w:i/>
           <w:sz w:val="22"/>
           <w:szCs w:val="22"/>
@@ -231,31 +181,15 @@
       </w:r>
       <w:r>
         <w:rPr>
-          <w:rFonts w:asciiTheme="minorHAnsi" w:hAnsiTheme="minorHAnsi" w:cstheme="minorHAnsi"/>
-          <w:sz w:val="22"/>
-          <w:szCs w:val="22"/>
-        </w:rPr>
-        <w:t xml:space="preserve"> </w:t>
-      </w:r>
-      <w:r>
-        <w:rPr>
-          <w:rFonts w:asciiTheme="minorHAnsi" w:hAnsiTheme="minorHAnsi" w:cstheme="minorHAnsi"/>
-          <w:sz w:val="22"/>
-          <w:szCs w:val="22"/>
-        </w:rPr>
-        <w:t>ed</w:t>
-      </w:r>
-      <w:r>
-        <w:rPr>
-          <w:rFonts w:asciiTheme="minorHAnsi" w:hAnsiTheme="minorHAnsi" w:cstheme="minorHAnsi"/>
-          <w:sz w:val="22"/>
-          <w:szCs w:val="22"/>
-        </w:rPr>
-        <w:t xml:space="preserve"> </w:t>
-      </w:r>
-      <w:r>
-        <w:rPr>
-          <w:rFonts w:asciiTheme="minorHAnsi" w:hAnsiTheme="minorHAnsi" w:cstheme="minorHAnsi"/>
+          <w:rFonts w:cs="Calibri" w:cstheme="minorHAnsi"/>
+          <w:sz w:val="22"/>
+          <w:szCs w:val="22"/>
+        </w:rPr>
+        <w:t xml:space="preserve"> ed </w:t>
+      </w:r>
+      <w:r>
+        <w:rPr>
+          <w:rFonts w:cs="Calibri" w:cstheme="minorHAnsi"/>
           <w:i/>
           <w:sz w:val="22"/>
           <w:szCs w:val="22"/>
@@ -264,7 +198,7 @@
       </w:r>
       <w:r>
         <w:rPr>
-          <w:rFonts w:asciiTheme="minorHAnsi" w:hAnsiTheme="minorHAnsi" w:cstheme="minorHAnsi"/>
+          <w:rFonts w:cs="Calibri" w:cstheme="minorHAnsi"/>
           <w:sz w:val="22"/>
           <w:szCs w:val="22"/>
         </w:rPr>
@@ -276,17 +210,17 @@
         <w:pStyle w:val="Default"/>
         <w:numPr>
           <w:ilvl w:val="0"/>
-          <w:numId w:val="4"/>
+          <w:numId w:val="1"/>
         </w:numPr>
         <w:rPr>
-          <w:rFonts w:asciiTheme="minorHAnsi" w:hAnsiTheme="minorHAnsi" w:cstheme="minorHAnsi"/>
-          <w:sz w:val="22"/>
-          <w:szCs w:val="22"/>
-        </w:rPr>
-      </w:pPr>
-      <w:r>
-        <w:rPr>
-          <w:rFonts w:asciiTheme="minorHAnsi" w:hAnsiTheme="minorHAnsi" w:cstheme="minorHAnsi"/>
+          <w:rFonts w:ascii="Calibri" w:hAnsi="Calibri" w:cs="Calibri" w:asciiTheme="minorHAnsi" w:cstheme="minorHAnsi" w:hAnsiTheme="minorHAnsi"/>
+          <w:sz w:val="22"/>
+          <w:szCs w:val="22"/>
+        </w:rPr>
+      </w:pPr>
+      <w:r>
+        <w:rPr>
+          <w:rFonts w:cs="Calibri" w:cstheme="minorHAnsi"/>
           <w:b/>
           <w:sz w:val="22"/>
           <w:szCs w:val="22"/>
@@ -295,7 +229,7 @@
       </w:r>
       <w:r>
         <w:rPr>
-          <w:rFonts w:asciiTheme="minorHAnsi" w:hAnsiTheme="minorHAnsi" w:cstheme="minorHAnsi"/>
+          <w:rFonts w:cs="Calibri" w:cstheme="minorHAnsi"/>
           <w:sz w:val="22"/>
           <w:szCs w:val="22"/>
         </w:rPr>
@@ -303,7 +237,7 @@
       </w:r>
       <w:r>
         <w:rPr>
-          <w:rFonts w:asciiTheme="minorHAnsi" w:hAnsiTheme="minorHAnsi" w:cstheme="minorHAnsi"/>
+          <w:rFonts w:cs="Calibri" w:cstheme="minorHAnsi"/>
           <w:i/>
           <w:sz w:val="22"/>
           <w:szCs w:val="22"/>
@@ -312,7 +246,7 @@
       </w:r>
       <w:r>
         <w:rPr>
-          <w:rFonts w:asciiTheme="minorHAnsi" w:hAnsiTheme="minorHAnsi" w:cstheme="minorHAnsi"/>
+          <w:rFonts w:cs="Calibri" w:cstheme="minorHAnsi"/>
           <w:sz w:val="22"/>
           <w:szCs w:val="22"/>
         </w:rPr>
@@ -324,17 +258,17 @@
         <w:pStyle w:val="Default"/>
         <w:numPr>
           <w:ilvl w:val="0"/>
-          <w:numId w:val="4"/>
+          <w:numId w:val="1"/>
         </w:numPr>
         <w:rPr>
-          <w:rFonts w:asciiTheme="minorHAnsi" w:hAnsiTheme="minorHAnsi" w:cstheme="minorHAnsi"/>
-          <w:sz w:val="22"/>
-          <w:szCs w:val="22"/>
-        </w:rPr>
-      </w:pPr>
-      <w:r>
-        <w:rPr>
-          <w:rFonts w:asciiTheme="minorHAnsi" w:hAnsiTheme="minorHAnsi" w:cstheme="minorHAnsi"/>
+          <w:rFonts w:ascii="Calibri" w:hAnsi="Calibri" w:cs="Calibri" w:asciiTheme="minorHAnsi" w:cstheme="minorHAnsi" w:hAnsiTheme="minorHAnsi"/>
+          <w:sz w:val="22"/>
+          <w:szCs w:val="22"/>
+        </w:rPr>
+      </w:pPr>
+      <w:r>
+        <w:rPr>
+          <w:rFonts w:cs="Calibri" w:cstheme="minorHAnsi"/>
           <w:b/>
           <w:sz w:val="22"/>
           <w:szCs w:val="22"/>
@@ -343,7 +277,7 @@
       </w:r>
       <w:r>
         <w:rPr>
-          <w:rFonts w:asciiTheme="minorHAnsi" w:hAnsiTheme="minorHAnsi" w:cstheme="minorHAnsi"/>
+          <w:rFonts w:cs="Calibri" w:cstheme="minorHAnsi"/>
           <w:sz w:val="22"/>
           <w:szCs w:val="22"/>
         </w:rPr>
@@ -351,7 +285,7 @@
       </w:r>
       <w:r>
         <w:rPr>
-          <w:rFonts w:asciiTheme="minorHAnsi" w:hAnsiTheme="minorHAnsi" w:cstheme="minorHAnsi"/>
+          <w:rFonts w:cs="Calibri" w:cstheme="minorHAnsi"/>
           <w:i/>
           <w:sz w:val="22"/>
           <w:szCs w:val="22"/>
@@ -360,7 +294,7 @@
       </w:r>
       <w:r>
         <w:rPr>
-          <w:rFonts w:asciiTheme="minorHAnsi" w:hAnsiTheme="minorHAnsi" w:cstheme="minorHAnsi"/>
+          <w:rFonts w:cs="Calibri" w:cstheme="minorHAnsi"/>
           <w:sz w:val="22"/>
           <w:szCs w:val="22"/>
         </w:rPr>
@@ -368,7 +302,7 @@
       </w:r>
       <w:r>
         <w:rPr>
-          <w:rFonts w:asciiTheme="minorHAnsi" w:hAnsiTheme="minorHAnsi" w:cstheme="minorHAnsi"/>
+          <w:rFonts w:cs="Calibri" w:cstheme="minorHAnsi"/>
           <w:i/>
           <w:sz w:val="22"/>
           <w:szCs w:val="22"/>
@@ -377,7 +311,7 @@
       </w:r>
       <w:r>
         <w:rPr>
-          <w:rFonts w:asciiTheme="minorHAnsi" w:hAnsiTheme="minorHAnsi" w:cstheme="minorHAnsi"/>
+          <w:rFonts w:cs="Calibri" w:cstheme="minorHAnsi"/>
           <w:sz w:val="22"/>
           <w:szCs w:val="22"/>
         </w:rPr>
@@ -388,14 +322,26 @@
       <w:pPr>
         <w:pStyle w:val="Default"/>
         <w:rPr>
-          <w:rFonts w:asciiTheme="minorHAnsi" w:hAnsiTheme="minorHAnsi" w:cstheme="minorHAnsi"/>
-          <w:sz w:val="22"/>
-          <w:szCs w:val="22"/>
-        </w:rPr>
-      </w:pPr>
-    </w:p>
-    <w:p>
-      <w:r>
+          <w:rFonts w:ascii="Calibri" w:hAnsi="Calibri" w:cs="Calibri" w:asciiTheme="minorHAnsi" w:cstheme="minorHAnsi" w:hAnsiTheme="minorHAnsi"/>
+          <w:sz w:val="22"/>
+          <w:szCs w:val="22"/>
+        </w:rPr>
+      </w:pPr>
+      <w:r>
+        <w:rPr>
+          <w:rFonts w:cs="Calibri" w:cstheme="minorHAnsi"/>
+          <w:sz w:val="22"/>
+          <w:szCs w:val="22"/>
+        </w:rPr>
+      </w:r>
+    </w:p>
+    <w:p>
+      <w:pPr>
+        <w:pStyle w:val="Normal"/>
+        <w:rPr/>
+      </w:pPr>
+      <w:r>
+        <w:rPr/>
         <w:t xml:space="preserve">Per quanto riguarda la parte comune ai tre esercizi, si è scelto di utilizzare un’interfaccia grafica costruita tramite JavaFX e di fare riuso di classi di modello come </w:t>
       </w:r>
       <w:r>
@@ -406,6 +352,7 @@
         <w:t>Document</w:t>
       </w:r>
       <w:r>
+        <w:rPr/>
         <w:t xml:space="preserve"> e </w:t>
       </w:r>
       <w:r>
@@ -416,10 +363,8 @@
         <w:t>Folder</w:t>
       </w:r>
       <w:r>
-        <w:t>, e di alcune classi di utility</w:t>
-      </w:r>
-      <w:r>
-        <w:t xml:space="preserve">. Il software è stato progettato per ricercare, all’interno di un percorso di File System, tutti i file testuali contenenti </w:t>
+        <w:rPr/>
+        <w:t xml:space="preserve">, e di alcune classi di utility. Il software è stato progettato per ricercare, all’interno di un percorso di File System, tutti i file testuali contenenti </w:t>
       </w:r>
       <w:r>
         <w:rPr>
@@ -428,6 +373,7 @@
         <w:t>parole</w:t>
       </w:r>
       <w:r>
+        <w:rPr/>
         <w:t xml:space="preserve"> che iniziano con la lettera “i” o “n” (espressione regolare: “</w:t>
       </w:r>
       <w:r>
@@ -435,152 +381,131 @@
           <w:rFonts w:ascii="Consolas" w:hAnsi="Consolas"/>
           <w:b/>
         </w:rPr>
-        <w:t xml:space="preserve">[n, </w:t>
-      </w:r>
-      <w:proofErr w:type="gramStart"/>
+        <w:t>[n, i][a-z]*</w:t>
+      </w:r>
+      <w:r>
+        <w:rPr/>
+        <w:t>”).</w:t>
+      </w:r>
+    </w:p>
+    <w:p>
+      <w:pPr>
+        <w:pStyle w:val="Normal"/>
+        <w:rPr/>
+      </w:pPr>
+      <w:r>
+        <w:rPr/>
+        <w:t xml:space="preserve">La GUI è stata progettata in modo da fornire la possibilità all’utente di inserire un percorso (relativo o assoluto) di file system e specificare la profondità massima della ricerca, inoltre, è possibile specificare il numero dell’esercizio che si desidera eseguire, semplicemente selezionandolo da una combo-box. Una volta avviata la ricerca, la </w:t>
+      </w:r>
       <w:r>
         <w:rPr>
           <w:rFonts w:ascii="Consolas" w:hAnsi="Consolas"/>
-          <w:b/>
-        </w:rPr>
-        <w:t>i][</w:t>
-      </w:r>
-      <w:proofErr w:type="gramEnd"/>
+        </w:rPr>
+        <w:t>ListView</w:t>
+      </w:r>
+      <w:r>
+        <w:rPr/>
+        <w:t xml:space="preserve"> verrà riempita in maniera reattiva mano a mano che verrà trovato un file con almeno una corrispondenza, così come i valori della percentuale dei file con almeno una occorrenza e della media delle occorrenze all’interno dei file con almeno un “match”, resi visibili tramite due </w:t>
+      </w:r>
       <w:r>
         <w:rPr>
           <w:rFonts w:ascii="Consolas" w:hAnsi="Consolas"/>
-          <w:b/>
-        </w:rPr>
-        <w:t>a-z]</w:t>
+        </w:rPr>
+        <w:t>Label</w:t>
+      </w:r>
+      <w:r>
+        <w:rPr/>
+        <w:t>.</w:t>
+      </w:r>
+    </w:p>
+    <w:p>
+      <w:pPr>
+        <w:pStyle w:val="Default"/>
+        <w:rPr>
+          <w:b/>
+          <w:b/>
+          <w:bCs/>
+        </w:rPr>
+      </w:pPr>
+      <w:r>
+        <w:rPr>
+          <w:b/>
+          <w:bCs/>
+        </w:rPr>
+      </w:r>
+    </w:p>
+    <w:p>
+      <w:pPr>
+        <w:pStyle w:val="Default"/>
+        <w:rPr>
+          <w:b/>
+          <w:b/>
+          <w:bCs/>
+        </w:rPr>
+      </w:pPr>
+      <w:r>
+        <w:rPr>
+          <w:b/>
+          <w:bCs/>
+        </w:rPr>
+        <w:t>ESERCIZIO 1</w:t>
+      </w:r>
+    </w:p>
+    <w:p>
+      <w:pPr>
+        <w:pStyle w:val="Default"/>
+        <w:rPr>
+          <w:bCs/>
+          <w:sz w:val="22"/>
+          <w:szCs w:val="22"/>
+        </w:rPr>
+      </w:pPr>
+      <w:r>
+        <w:rPr>
+          <w:bCs/>
+          <w:sz w:val="22"/>
+          <w:szCs w:val="22"/>
+        </w:rPr>
+      </w:r>
+    </w:p>
+    <w:p>
+      <w:pPr>
+        <w:pStyle w:val="Default"/>
+        <w:rPr>
+          <w:rFonts w:ascii="Calibri" w:hAnsi="Calibri" w:cs="Calibri" w:asciiTheme="minorHAnsi" w:cstheme="minorHAnsi" w:hAnsiTheme="minorHAnsi"/>
+          <w:bCs/>
+          <w:sz w:val="22"/>
+          <w:szCs w:val="22"/>
+        </w:rPr>
+      </w:pPr>
+      <w:r>
+        <w:rPr>
+          <w:bCs/>
+          <w:sz w:val="22"/>
+          <w:szCs w:val="22"/>
+        </w:rPr>
+        <w:t>La versione task-oriented dell’assignement è stata progettata utilizzando un executor globale (</w:t>
       </w:r>
       <w:r>
         <w:rPr>
           <w:rFonts w:ascii="Consolas" w:hAnsi="Consolas"/>
-          <w:b/>
-        </w:rPr>
-        <w:t>*</w:t>
-      </w:r>
-      <w:r>
-        <w:t>”).</w:t>
-      </w:r>
-    </w:p>
-    <w:p>
-      <w:r>
-        <w:t>La GUI è stata progettata in modo da fornire la possibilità all’utente di inserire un percorso (relativo o assoluto) di file system e specificare la pr</w:t>
-      </w:r>
-      <w:r>
-        <w:t>ofondità massima della ricerca,</w:t>
-      </w:r>
-      <w:r>
-        <w:t xml:space="preserve"> inoltre</w:t>
-      </w:r>
-      <w:r>
-        <w:t>, è</w:t>
-      </w:r>
-      <w:r>
-        <w:t xml:space="preserve"> possibile specificare il numero dell’esercizio che si desidera eseguire, semplicemente selezionandolo da una c</w:t>
-      </w:r>
-      <w:r>
-        <w:t>ombo-</w:t>
-      </w:r>
-      <w:r>
-        <w:t>box.</w:t>
-      </w:r>
-      <w:r>
-        <w:t xml:space="preserve"> Una volta avviata la ricerca, la </w:t>
+          <w:bCs/>
+          <w:sz w:val="22"/>
+          <w:szCs w:val="22"/>
+        </w:rPr>
+        <w:t>ForkJoinPool</w:t>
+      </w:r>
+      <w:r>
+        <w:rPr>
+          <w:bCs/>
+          <w:sz w:val="22"/>
+          <w:szCs w:val="22"/>
+        </w:rPr>
+        <w:t xml:space="preserve">) all’interno della classe </w:t>
       </w:r>
       <w:r>
         <w:rPr>
           <w:rFonts w:ascii="Consolas" w:hAnsi="Consolas"/>
-        </w:rPr>
-        <w:t>ListView</w:t>
-      </w:r>
-      <w:r>
-        <w:t xml:space="preserve"> verrà riempita in maniera reattiva mano a mano che verrà trovato un file con almeno una corrispondenza, così come i valori della percentuale dei file con almeno una occorrenza e della media delle occorrenze all’interno dei file con almeno un “match”, resi visibili tramite due </w:t>
-      </w:r>
-      <w:r>
-        <w:rPr>
-          <w:rFonts w:ascii="Consolas" w:hAnsi="Consolas"/>
-        </w:rPr>
-        <w:t>Label</w:t>
-      </w:r>
-      <w:r>
-        <w:t>.</w:t>
-      </w:r>
-    </w:p>
-    <w:p>
-      <w:pPr>
-        <w:pStyle w:val="Default"/>
-        <w:rPr>
-          <w:b/>
-          <w:bCs/>
-        </w:rPr>
-      </w:pPr>
-    </w:p>
-    <w:p>
-      <w:pPr>
-        <w:pStyle w:val="Default"/>
-        <w:rPr>
-          <w:b/>
-          <w:bCs/>
-        </w:rPr>
-      </w:pPr>
-      <w:r>
-        <w:rPr>
-          <w:b/>
-          <w:bCs/>
-        </w:rPr>
-        <w:t>ESERCIZIO 1</w:t>
-      </w:r>
-    </w:p>
-    <w:p>
-      <w:pPr>
-        <w:pStyle w:val="Default"/>
-        <w:rPr>
-          <w:bCs/>
-          <w:sz w:val="22"/>
-          <w:szCs w:val="22"/>
-        </w:rPr>
-      </w:pPr>
-    </w:p>
-    <w:p>
-      <w:pPr>
-        <w:pStyle w:val="Default"/>
-        <w:rPr>
-          <w:rFonts w:asciiTheme="minorHAnsi" w:hAnsiTheme="minorHAnsi" w:cstheme="minorHAnsi"/>
-          <w:bCs/>
-          <w:sz w:val="22"/>
-          <w:szCs w:val="22"/>
-        </w:rPr>
-      </w:pPr>
-      <w:r>
-        <w:rPr>
-          <w:bCs/>
-          <w:sz w:val="22"/>
-          <w:szCs w:val="22"/>
-        </w:rPr>
-        <w:t>La versione task-oriented dell’assignement è stata progettata utilizzando un executor globale (</w:t>
-      </w:r>
-      <w:r>
-        <w:rPr>
-          <w:rFonts w:ascii="Consolas" w:hAnsi="Consolas"/>
-          <w:bCs/>
-          <w:sz w:val="22"/>
-          <w:szCs w:val="22"/>
-        </w:rPr>
-        <w:t>ForkJoinPool</w:t>
-      </w:r>
-      <w:r>
-        <w:rPr>
-          <w:bCs/>
-          <w:sz w:val="22"/>
-          <w:szCs w:val="22"/>
-        </w:rPr>
-        <w:t xml:space="preserve">) all’interno della classe </w:t>
-      </w:r>
-      <w:r>
-        <w:rPr>
-          <w:rFonts w:ascii="Consolas" w:hAnsi="Consolas"/>
           <w:b/>
           <w:bCs/>
           <w:sz w:val="22"/>
@@ -590,7 +515,7 @@
       </w:r>
       <w:r>
         <w:rPr>
-          <w:rFonts w:asciiTheme="minorHAnsi" w:hAnsiTheme="minorHAnsi" w:cstheme="minorHAnsi"/>
+          <w:rFonts w:cs="Calibri" w:cstheme="minorHAnsi"/>
           <w:bCs/>
           <w:sz w:val="22"/>
           <w:szCs w:val="22"/>
@@ -599,7 +524,7 @@
       </w:r>
       <w:r>
         <w:rPr>
-          <w:rFonts w:ascii="Consolas" w:hAnsi="Consolas" w:cstheme="minorHAnsi"/>
+          <w:rFonts w:cs="Calibri" w:ascii="Consolas" w:hAnsi="Consolas" w:cstheme="minorHAnsi"/>
           <w:b/>
           <w:bCs/>
           <w:sz w:val="22"/>
@@ -609,7 +534,7 @@
       </w:r>
       <w:r>
         <w:rPr>
-          <w:rFonts w:asciiTheme="minorHAnsi" w:hAnsiTheme="minorHAnsi" w:cstheme="minorHAnsi"/>
+          <w:rFonts w:cs="Calibri" w:cstheme="minorHAnsi"/>
           <w:bCs/>
           <w:sz w:val="22"/>
           <w:szCs w:val="22"/>
@@ -618,7 +543,7 @@
       </w:r>
       <w:r>
         <w:rPr>
-          <w:rFonts w:ascii="Consolas" w:hAnsi="Consolas" w:cstheme="minorHAnsi"/>
+          <w:rFonts w:cs="Calibri" w:ascii="Consolas" w:hAnsi="Consolas" w:cstheme="minorHAnsi"/>
           <w:bCs/>
           <w:sz w:val="22"/>
           <w:szCs w:val="22"/>
@@ -627,7 +552,7 @@
       </w:r>
       <w:r>
         <w:rPr>
-          <w:rFonts w:asciiTheme="minorHAnsi" w:hAnsiTheme="minorHAnsi" w:cstheme="minorHAnsi"/>
+          <w:rFonts w:cs="Calibri" w:cstheme="minorHAnsi"/>
           <w:bCs/>
           <w:sz w:val="22"/>
           <w:szCs w:val="22"/>
@@ -636,7 +561,7 @@
       </w:r>
       <w:r>
         <w:rPr>
-          <w:rFonts w:ascii="Consolas" w:hAnsi="Consolas" w:cstheme="minorHAnsi"/>
+          <w:rFonts w:cs="Calibri" w:ascii="Consolas" w:hAnsi="Consolas" w:cstheme="minorHAnsi"/>
           <w:b/>
           <w:bCs/>
           <w:sz w:val="22"/>
@@ -646,7 +571,7 @@
       </w:r>
       <w:r>
         <w:rPr>
-          <w:rFonts w:asciiTheme="minorHAnsi" w:hAnsiTheme="minorHAnsi" w:cstheme="minorHAnsi"/>
+          <w:rFonts w:cs="Calibri" w:cstheme="minorHAnsi"/>
           <w:bCs/>
           <w:sz w:val="22"/>
           <w:szCs w:val="22"/>
@@ -655,7 +580,7 @@
       </w:r>
       <w:r>
         <w:rPr>
-          <w:rFonts w:ascii="Consolas" w:hAnsi="Consolas" w:cstheme="minorHAnsi"/>
+          <w:rFonts w:cs="Calibri" w:ascii="Consolas" w:hAnsi="Consolas" w:cstheme="minorHAnsi"/>
           <w:bCs/>
           <w:sz w:val="22"/>
           <w:szCs w:val="22"/>
@@ -664,52 +589,16 @@
       </w:r>
       <w:r>
         <w:rPr>
-          <w:rFonts w:asciiTheme="minorHAnsi" w:hAnsiTheme="minorHAnsi" w:cstheme="minorHAnsi"/>
-          <w:bCs/>
-          <w:sz w:val="22"/>
-          <w:szCs w:val="22"/>
-        </w:rPr>
-        <w:t xml:space="preserve"> come type-</w:t>
-      </w:r>
-      <w:r>
-        <w:rPr>
-          <w:rFonts w:asciiTheme="minorHAnsi" w:hAnsiTheme="minorHAnsi" w:cstheme="minorHAnsi"/>
-          <w:bCs/>
-          <w:sz w:val="22"/>
-          <w:szCs w:val="22"/>
-        </w:rPr>
-        <w:t>argument</w:t>
-      </w:r>
-      <w:r>
-        <w:rPr>
-          <w:rFonts w:asciiTheme="minorHAnsi" w:hAnsiTheme="minorHAnsi" w:cstheme="minorHAnsi"/>
-          <w:bCs/>
-          <w:sz w:val="22"/>
-          <w:szCs w:val="22"/>
-        </w:rPr>
-        <w:t>, in modo da poter restituire, per ogni Documento trovato, una entry contenente il nome del documento (rappresentato dal suo percorso) e il numero di parole trovate che corrispondano all’espressione regolare. I</w:t>
-      </w:r>
-      <w:r>
-        <w:rPr>
-          <w:rFonts w:asciiTheme="minorHAnsi" w:hAnsiTheme="minorHAnsi" w:cstheme="minorHAnsi"/>
-          <w:bCs/>
-          <w:sz w:val="22"/>
-          <w:szCs w:val="22"/>
-        </w:rPr>
-        <w:t>nfine, una volta raggiunta la profondità massima specificata dall’utente,</w:t>
-      </w:r>
-      <w:r>
-        <w:rPr>
-          <w:rFonts w:asciiTheme="minorHAnsi" w:hAnsiTheme="minorHAnsi" w:cstheme="minorHAnsi"/>
-          <w:bCs/>
-          <w:sz w:val="22"/>
-          <w:szCs w:val="22"/>
-        </w:rPr>
-        <w:t xml:space="preserve"> la classe </w:t>
-      </w:r>
-      <w:r>
-        <w:rPr>
-          <w:rFonts w:ascii="Consolas" w:hAnsi="Consolas" w:cstheme="minorHAnsi"/>
+          <w:rFonts w:cs="Calibri" w:cstheme="minorHAnsi"/>
+          <w:bCs/>
+          <w:sz w:val="22"/>
+          <w:szCs w:val="22"/>
+        </w:rPr>
+        <w:t xml:space="preserve"> come type-argument, in modo da poter restituire, per ogni Documento trovato, una entry contenente il nome del documento (rappresentato dal suo percorso) e il numero di parole trovate che corrispondano all’espressione regolare. Infine, una volta raggiunta la profondità massima specificata dall’utente, la classe </w:t>
+      </w:r>
+      <w:r>
+        <w:rPr>
+          <w:rFonts w:cs="Calibri" w:ascii="Consolas" w:hAnsi="Consolas" w:cstheme="minorHAnsi"/>
           <w:bCs/>
           <w:sz w:val="22"/>
           <w:szCs w:val="22"/>
@@ -718,7 +607,7 @@
       </w:r>
       <w:r>
         <w:rPr>
-          <w:rFonts w:asciiTheme="minorHAnsi" w:hAnsiTheme="minorHAnsi" w:cstheme="minorHAnsi"/>
+          <w:rFonts w:cs="Calibri" w:cstheme="minorHAnsi"/>
           <w:bCs/>
           <w:sz w:val="22"/>
           <w:szCs w:val="22"/>
@@ -727,7 +616,7 @@
       </w:r>
       <w:r>
         <w:rPr>
-          <w:rFonts w:ascii="Consolas" w:hAnsi="Consolas" w:cs="Times New Roman"/>
+          <w:rFonts w:cs="Times New Roman" w:ascii="Consolas" w:hAnsi="Consolas"/>
           <w:b/>
           <w:bCs/>
           <w:sz w:val="22"/>
@@ -737,63 +626,27 @@
       </w:r>
       <w:r>
         <w:rPr>
-          <w:rFonts w:asciiTheme="minorHAnsi" w:hAnsiTheme="minorHAnsi" w:cstheme="minorHAnsi"/>
-          <w:bCs/>
-          <w:sz w:val="22"/>
-          <w:szCs w:val="22"/>
-        </w:rPr>
-        <w:t xml:space="preserve"> su tutti i task tracciati nella lista ed aggiunge i valori di ritorno ad una mappa</w:t>
-      </w:r>
-      <w:r>
-        <w:rPr>
-          <w:rFonts w:asciiTheme="minorHAnsi" w:hAnsiTheme="minorHAnsi" w:cstheme="minorHAnsi"/>
-          <w:bCs/>
-          <w:sz w:val="22"/>
-          <w:szCs w:val="22"/>
-        </w:rPr>
-        <w:t xml:space="preserve"> (assicurandosi di non creare entry ripetute)</w:t>
-      </w:r>
-      <w:r>
-        <w:rPr>
-          <w:rFonts w:asciiTheme="minorHAnsi" w:hAnsiTheme="minorHAnsi" w:cstheme="minorHAnsi"/>
-          <w:bCs/>
-          <w:sz w:val="22"/>
-          <w:szCs w:val="22"/>
-        </w:rPr>
-        <w:t xml:space="preserve"> che associa ad ogni documento trovato la quantità di occorrenze trovate per </w:t>
-      </w:r>
-      <w:r>
-        <w:rPr>
-          <w:rFonts w:asciiTheme="minorHAnsi" w:hAnsiTheme="minorHAnsi" w:cstheme="minorHAnsi"/>
-          <w:bCs/>
-          <w:sz w:val="22"/>
-          <w:szCs w:val="22"/>
-        </w:rPr>
-        <w:t>esso</w:t>
-      </w:r>
-      <w:r>
-        <w:rPr>
-          <w:rFonts w:asciiTheme="minorHAnsi" w:hAnsiTheme="minorHAnsi" w:cstheme="minorHAnsi"/>
-          <w:bCs/>
-          <w:sz w:val="22"/>
-          <w:szCs w:val="22"/>
-        </w:rPr>
-        <w:t>.</w:t>
-      </w:r>
-    </w:p>
-    <w:p>
-      <w:pPr>
-        <w:pStyle w:val="Default"/>
-        <w:rPr>
-          <w:rFonts w:asciiTheme="minorHAnsi" w:hAnsiTheme="minorHAnsi" w:cstheme="minorHAnsi"/>
-          <w:bCs/>
-          <w:sz w:val="22"/>
-          <w:szCs w:val="22"/>
-        </w:rPr>
-      </w:pPr>
-      <w:r>
-        <w:rPr>
-          <w:rFonts w:asciiTheme="minorHAnsi" w:hAnsiTheme="minorHAnsi" w:cstheme="minorHAnsi"/>
+          <w:rFonts w:cs="Calibri" w:cstheme="minorHAnsi"/>
+          <w:bCs/>
+          <w:sz w:val="22"/>
+          <w:szCs w:val="22"/>
+        </w:rPr>
+        <w:t xml:space="preserve"> su tutti i task tracciati nella lista ed aggiunge i valori di ritorno ad una mappa (assicurandosi di non creare entry ripetute) che associa ad ogni documento trovato la quantità di occorrenze trovate per esso.</w:t>
+      </w:r>
+    </w:p>
+    <w:p>
+      <w:pPr>
+        <w:pStyle w:val="Default"/>
+        <w:rPr>
+          <w:rFonts w:ascii="Calibri" w:hAnsi="Calibri" w:cs="Calibri" w:asciiTheme="minorHAnsi" w:cstheme="minorHAnsi" w:hAnsiTheme="minorHAnsi"/>
+          <w:bCs/>
+          <w:sz w:val="22"/>
+          <w:szCs w:val="22"/>
+        </w:rPr>
+      </w:pPr>
+      <w:r>
+        <w:rPr>
+          <w:rFonts w:cs="Calibri" w:cstheme="minorHAnsi"/>
           <w:bCs/>
           <w:sz w:val="22"/>
           <w:szCs w:val="22"/>
@@ -802,7 +655,7 @@
       </w:r>
       <w:r>
         <w:rPr>
-          <w:rFonts w:ascii="Consolas" w:hAnsi="Consolas" w:cstheme="minorHAnsi"/>
+          <w:rFonts w:cs="Calibri" w:ascii="Consolas" w:hAnsi="Consolas" w:cstheme="minorHAnsi"/>
           <w:b/>
           <w:bCs/>
           <w:sz w:val="22"/>
@@ -812,7 +665,7 @@
       </w:r>
       <w:r>
         <w:rPr>
-          <w:rFonts w:asciiTheme="minorHAnsi" w:hAnsiTheme="minorHAnsi" w:cstheme="minorHAnsi"/>
+          <w:rFonts w:cs="Calibri" w:cstheme="minorHAnsi"/>
           <w:bCs/>
           <w:sz w:val="22"/>
           <w:szCs w:val="22"/>
@@ -821,7 +674,7 @@
       </w:r>
       <w:r>
         <w:rPr>
-          <w:rFonts w:ascii="Consolas" w:hAnsi="Consolas" w:cstheme="minorHAnsi"/>
+          <w:rFonts w:cs="Calibri" w:ascii="Consolas" w:hAnsi="Consolas" w:cstheme="minorHAnsi"/>
           <w:b/>
           <w:bCs/>
           <w:sz w:val="22"/>
@@ -831,7 +684,7 @@
       </w:r>
       <w:r>
         <w:rPr>
-          <w:rFonts w:asciiTheme="minorHAnsi" w:hAnsiTheme="minorHAnsi" w:cstheme="minorHAnsi"/>
+          <w:rFonts w:cs="Calibri" w:cstheme="minorHAnsi"/>
           <w:bCs/>
           <w:sz w:val="22"/>
           <w:szCs w:val="22"/>
@@ -840,7 +693,7 @@
       </w:r>
       <w:r>
         <w:rPr>
-          <w:rFonts w:ascii="Consolas" w:hAnsi="Consolas" w:cstheme="minorHAnsi"/>
+          <w:rFonts w:cs="Calibri" w:ascii="Consolas" w:hAnsi="Consolas" w:cstheme="minorHAnsi"/>
           <w:bCs/>
           <w:sz w:val="22"/>
           <w:szCs w:val="22"/>
@@ -849,7 +702,7 @@
       </w:r>
       <w:r>
         <w:rPr>
-          <w:rFonts w:asciiTheme="minorHAnsi" w:hAnsiTheme="minorHAnsi" w:cstheme="minorHAnsi"/>
+          <w:rFonts w:cs="Calibri" w:cstheme="minorHAnsi"/>
           <w:bCs/>
           <w:sz w:val="22"/>
           <w:szCs w:val="22"/>
@@ -858,7 +711,7 @@
       </w:r>
       <w:r>
         <w:rPr>
-          <w:rFonts w:ascii="Consolas" w:hAnsi="Consolas" w:cstheme="minorHAnsi"/>
+          <w:rFonts w:cs="Calibri" w:ascii="Consolas" w:hAnsi="Consolas" w:cstheme="minorHAnsi"/>
           <w:bCs/>
           <w:sz w:val="22"/>
           <w:szCs w:val="22"/>
@@ -867,7 +720,7 @@
       </w:r>
       <w:r>
         <w:rPr>
-          <w:rFonts w:asciiTheme="minorHAnsi" w:hAnsiTheme="minorHAnsi" w:cstheme="minorHAnsi"/>
+          <w:rFonts w:cs="Calibri" w:cstheme="minorHAnsi"/>
           <w:bCs/>
           <w:sz w:val="22"/>
           <w:szCs w:val="22"/>
@@ -879,25 +732,29 @@
       <w:pPr>
         <w:pStyle w:val="Default"/>
         <w:rPr>
-          <w:rFonts w:asciiTheme="minorHAnsi" w:hAnsiTheme="minorHAnsi" w:cstheme="minorHAnsi"/>
-          <w:bCs/>
-          <w:sz w:val="22"/>
-          <w:szCs w:val="22"/>
-        </w:rPr>
-      </w:pPr>
-    </w:p>
-    <w:p>
-      <w:pPr>
-        <w:pStyle w:val="Default"/>
-        <w:rPr>
-          <w:rFonts w:asciiTheme="minorHAnsi" w:hAnsiTheme="minorHAnsi" w:cstheme="minorHAnsi"/>
-          <w:b/>
-          <w:bCs/>
-        </w:rPr>
-      </w:pPr>
-      <w:r>
-        <w:rPr>
-          <w:rFonts w:asciiTheme="minorHAnsi" w:hAnsiTheme="minorHAnsi" w:cstheme="minorHAnsi"/>
+          <w:rFonts w:ascii="Calibri" w:hAnsi="Calibri" w:cs="Calibri" w:asciiTheme="minorHAnsi" w:cstheme="minorHAnsi" w:hAnsiTheme="minorHAnsi"/>
+          <w:bCs/>
+          <w:sz w:val="22"/>
+          <w:szCs w:val="22"/>
+        </w:rPr>
+      </w:pPr>
+      <w:r>
+        <w:rPr>
+          <w:rFonts w:cs="Calibri" w:cstheme="minorHAnsi"/>
+          <w:bCs/>
+          <w:sz w:val="22"/>
+          <w:szCs w:val="22"/>
+        </w:rPr>
+      </w:r>
+    </w:p>
+    <w:p>
+      <w:pPr>
+        <w:pStyle w:val="Default"/>
+        <w:rPr/>
+      </w:pPr>
+      <w:r>
+        <w:rPr>
+          <w:rFonts w:cs="Calibri" w:cstheme="minorHAnsi"/>
           <w:b/>
           <w:bCs/>
         </w:rPr>
@@ -908,66 +765,694 @@
       <w:pPr>
         <w:pStyle w:val="Default"/>
         <w:rPr>
-          <w:rFonts w:asciiTheme="minorHAnsi" w:hAnsiTheme="minorHAnsi" w:cstheme="minorHAnsi"/>
-          <w:bCs/>
-        </w:rPr>
-      </w:pPr>
-    </w:p>
-    <w:p>
-      <w:pPr>
-        <w:pStyle w:val="Default"/>
-        <w:rPr>
-          <w:rFonts w:asciiTheme="minorHAnsi" w:hAnsiTheme="minorHAnsi" w:cstheme="minorHAnsi"/>
+          <w:rFonts w:ascii="Calibri" w:hAnsi="Calibri" w:cs="Calibri" w:asciiTheme="minorHAnsi" w:cstheme="minorHAnsi" w:hAnsiTheme="minorHAnsi"/>
+          <w:b/>
+          <w:b/>
+          <w:bCs/>
+        </w:rPr>
+      </w:pPr>
+      <w:r>
+        <w:rPr/>
+      </w:r>
+    </w:p>
+    <w:p>
+      <w:pPr>
+        <w:pStyle w:val="Default"/>
+        <w:rPr>
+          <w:sz w:val="22"/>
+        </w:rPr>
+      </w:pPr>
+      <w:r>
+        <w:rPr>
+          <w:rFonts w:cs="Calibri" w:cstheme="minorHAnsi"/>
+          <w:b w:val="false"/>
+          <w:bCs w:val="false"/>
+          <w:sz w:val="22"/>
+          <w:szCs w:val="22"/>
+        </w:rPr>
+        <w:t>Basandosi su</w:t>
+      </w:r>
+      <w:r>
+        <w:rPr>
+          <w:rFonts w:cs="Calibri" w:cstheme="minorHAnsi"/>
+          <w:b w:val="false"/>
+          <w:bCs w:val="false"/>
+          <w:sz w:val="22"/>
+          <w:szCs w:val="22"/>
+        </w:rPr>
+        <w:t xml:space="preserve">gli event-loop creati da Vert.x, l’esercizio due </w:t>
+      </w:r>
+      <w:r>
+        <w:rPr>
+          <w:rFonts w:cs="Calibri" w:cstheme="minorHAnsi"/>
+          <w:b w:val="false"/>
+          <w:bCs w:val="false"/>
+          <w:sz w:val="22"/>
+          <w:szCs w:val="22"/>
+        </w:rPr>
+        <w:t>viene avviato grazie ad</w:t>
+      </w:r>
+      <w:r>
+        <w:rPr>
+          <w:rFonts w:cs="Calibri" w:cstheme="minorHAnsi"/>
+          <w:b w:val="false"/>
+          <w:bCs w:val="false"/>
+          <w:sz w:val="22"/>
+          <w:szCs w:val="22"/>
+        </w:rPr>
+        <w:t xml:space="preserve"> un wrapper della classe WordCounter, che ne estende le funzionalità </w:t>
+      </w:r>
+      <w:r>
+        <w:rPr>
+          <w:rFonts w:cs="Calibri" w:cstheme="minorHAnsi"/>
+          <w:b w:val="false"/>
+          <w:bCs w:val="false"/>
+          <w:sz w:val="22"/>
+          <w:szCs w:val="22"/>
+        </w:rPr>
+        <w:t>tramite l’implementazione di</w:t>
+      </w:r>
+      <w:r>
+        <w:rPr>
+          <w:rFonts w:cs="Calibri" w:cstheme="minorHAnsi"/>
+          <w:b w:val="false"/>
+          <w:bCs w:val="false"/>
+          <w:sz w:val="22"/>
+          <w:szCs w:val="22"/>
+        </w:rPr>
+        <w:t xml:space="preserve"> un metodo per avviare la ricerca eseguendo classi che estendono </w:t>
+      </w:r>
+      <w:r>
+        <w:rPr>
+          <w:rFonts w:cs="Calibri" w:cstheme="minorHAnsi"/>
+          <w:b/>
+          <w:bCs/>
+          <w:sz w:val="22"/>
+          <w:szCs w:val="22"/>
+        </w:rPr>
+        <w:t>AbstractVerticle</w:t>
+      </w:r>
+      <w:r>
+        <w:rPr>
+          <w:rFonts w:cs="Calibri" w:cstheme="minorHAnsi"/>
+          <w:b w:val="false"/>
+          <w:bCs w:val="false"/>
+          <w:sz w:val="22"/>
+          <w:szCs w:val="22"/>
+        </w:rPr>
+        <w:t xml:space="preserve">. </w:t>
+      </w:r>
+      <w:r>
+        <w:rPr>
+          <w:rFonts w:cs="Calibri" w:cstheme="minorHAnsi"/>
+          <w:b w:val="false"/>
+          <w:bCs w:val="false"/>
+          <w:sz w:val="22"/>
+          <w:szCs w:val="22"/>
+        </w:rPr>
+        <w:t>Il metodo in questione prende</w:t>
+      </w:r>
+      <w:r>
+        <w:rPr>
+          <w:rFonts w:cs="Calibri" w:cstheme="minorHAnsi"/>
+          <w:b w:val="false"/>
+          <w:bCs w:val="false"/>
+          <w:sz w:val="22"/>
+          <w:szCs w:val="22"/>
+        </w:rPr>
+        <w:t xml:space="preserve"> in ingresso </w:t>
+      </w:r>
+      <w:r>
+        <w:rPr>
+          <w:rFonts w:cs="Calibri" w:cstheme="minorHAnsi"/>
+          <w:b w:val="false"/>
+          <w:bCs w:val="false"/>
+          <w:sz w:val="22"/>
+          <w:szCs w:val="22"/>
+        </w:rPr>
+        <w:t>la directory di partenza, la regular expression, la profondità e</w:t>
+      </w:r>
+      <w:r>
+        <w:rPr>
+          <w:rFonts w:cs="Calibri" w:cstheme="minorHAnsi"/>
+          <w:b w:val="false"/>
+          <w:bCs w:val="false"/>
+          <w:sz w:val="22"/>
+          <w:szCs w:val="22"/>
+        </w:rPr>
+        <w:t xml:space="preserve"> un</w:t>
+      </w:r>
+      <w:r>
+        <w:rPr>
+          <w:rFonts w:cs="Calibri" w:cstheme="minorHAnsi"/>
+          <w:b w:val="false"/>
+          <w:bCs w:val="false"/>
+          <w:sz w:val="22"/>
+          <w:szCs w:val="22"/>
+        </w:rPr>
+        <w:t>a</w:t>
+      </w:r>
+      <w:r>
+        <w:rPr>
+          <w:rFonts w:cs="Calibri" w:cstheme="minorHAnsi"/>
+          <w:b w:val="false"/>
+          <w:bCs w:val="false"/>
+          <w:sz w:val="22"/>
+          <w:szCs w:val="22"/>
+        </w:rPr>
+        <w:t xml:space="preserve"> </w:t>
+      </w:r>
+      <w:r>
+        <w:rPr>
+          <w:rFonts w:cs="Calibri" w:cstheme="minorHAnsi"/>
+          <w:b/>
+          <w:bCs/>
+          <w:sz w:val="22"/>
+          <w:szCs w:val="22"/>
+        </w:rPr>
+        <w:t>FutureOperation</w:t>
+      </w:r>
+      <w:r>
+        <w:rPr>
+          <w:rFonts w:cs="Calibri" w:cstheme="minorHAnsi"/>
+          <w:b w:val="false"/>
+          <w:bCs w:val="false"/>
+          <w:sz w:val="22"/>
+          <w:szCs w:val="22"/>
+        </w:rPr>
+        <w:t xml:space="preserve">, </w:t>
+      </w:r>
+      <w:r>
+        <w:rPr>
+          <w:rFonts w:cs="Calibri" w:cstheme="minorHAnsi"/>
+          <w:b w:val="false"/>
+          <w:bCs w:val="false"/>
+          <w:sz w:val="22"/>
+          <w:szCs w:val="22"/>
+        </w:rPr>
+        <w:t>una classe</w:t>
+      </w:r>
+      <w:r>
+        <w:rPr>
+          <w:rFonts w:cs="Calibri" w:cstheme="minorHAnsi"/>
+          <w:b w:val="false"/>
+          <w:bCs w:val="false"/>
+          <w:sz w:val="22"/>
+          <w:szCs w:val="22"/>
+        </w:rPr>
+        <w:t xml:space="preserve"> creata appositamente per sfruttare il pattern funzionale di Java, che </w:t>
+      </w:r>
+      <w:r>
+        <w:rPr>
+          <w:rFonts w:cs="Calibri" w:cstheme="minorHAnsi"/>
+          <w:b w:val="false"/>
+          <w:bCs w:val="false"/>
+          <w:sz w:val="22"/>
+          <w:szCs w:val="22"/>
+        </w:rPr>
+        <w:t>verrà</w:t>
+      </w:r>
+      <w:r>
+        <w:rPr>
+          <w:rFonts w:cs="Calibri" w:cstheme="minorHAnsi"/>
+          <w:b w:val="false"/>
+          <w:bCs w:val="false"/>
+          <w:sz w:val="22"/>
+          <w:szCs w:val="22"/>
+        </w:rPr>
+        <w:t xml:space="preserve"> fornita </w:t>
+      </w:r>
+      <w:r>
+        <w:rPr>
+          <w:rFonts w:cs="Calibri" w:cstheme="minorHAnsi"/>
+          <w:b w:val="false"/>
+          <w:bCs w:val="false"/>
+          <w:sz w:val="22"/>
+          <w:szCs w:val="22"/>
+        </w:rPr>
+        <w:t>alle successive classi che si occupano della ricerca dei documenti e del conteggio delle occorrenza.</w:t>
+      </w:r>
+      <w:r>
+        <w:rPr>
+          <w:rFonts w:cs="Calibri" w:cstheme="minorHAnsi"/>
+          <w:b w:val="false"/>
+          <w:bCs w:val="false"/>
+          <w:sz w:val="22"/>
+          <w:szCs w:val="22"/>
+        </w:rPr>
+        <w:t xml:space="preserve">La chiamata al metodo countOccurencesInEventLoop esegue il deploy della classe </w:t>
+      </w:r>
+      <w:r>
+        <w:rPr>
+          <w:rFonts w:cs="Calibri" w:cstheme="minorHAnsi"/>
+          <w:b/>
+          <w:bCs/>
+          <w:sz w:val="22"/>
+          <w:szCs w:val="22"/>
+        </w:rPr>
+        <w:t>VerticleFolderSearch</w:t>
+      </w:r>
+      <w:r>
+        <w:rPr>
+          <w:rFonts w:cs="Calibri" w:cstheme="minorHAnsi"/>
+          <w:b w:val="false"/>
+          <w:bCs w:val="false"/>
+          <w:sz w:val="22"/>
+          <w:szCs w:val="22"/>
+        </w:rPr>
+        <w:t xml:space="preserve">, </w:t>
+      </w:r>
+      <w:r>
+        <w:rPr>
+          <w:rFonts w:cs="Calibri" w:cstheme="minorHAnsi"/>
+          <w:b w:val="false"/>
+          <w:bCs w:val="false"/>
+          <w:sz w:val="22"/>
+          <w:szCs w:val="22"/>
+        </w:rPr>
+        <w:t>un verticle che</w:t>
+      </w:r>
+      <w:r>
+        <w:rPr>
+          <w:rFonts w:cs="Calibri" w:cstheme="minorHAnsi"/>
+          <w:b w:val="false"/>
+          <w:bCs w:val="false"/>
+          <w:sz w:val="22"/>
+          <w:szCs w:val="22"/>
+        </w:rPr>
+        <w:t xml:space="preserve"> scansiona </w:t>
+      </w:r>
+      <w:r>
+        <w:rPr>
+          <w:rFonts w:cs="Calibri" w:cstheme="minorHAnsi"/>
+          <w:b w:val="false"/>
+          <w:bCs w:val="false"/>
+          <w:sz w:val="22"/>
+          <w:szCs w:val="22"/>
+        </w:rPr>
+        <w:t>la</w:t>
+      </w:r>
+      <w:r>
+        <w:rPr>
+          <w:rFonts w:cs="Calibri" w:cstheme="minorHAnsi"/>
+          <w:b w:val="false"/>
+          <w:bCs w:val="false"/>
+          <w:sz w:val="22"/>
+          <w:szCs w:val="22"/>
+        </w:rPr>
+        <w:t xml:space="preserve"> cartella fornita in ingresso e crea un nuovo Verticle per ogni sotto-cartella e un </w:t>
+      </w:r>
+      <w:r>
+        <w:rPr>
+          <w:rFonts w:cs="Calibri" w:cstheme="minorHAnsi"/>
+          <w:b/>
+          <w:bCs/>
+          <w:sz w:val="22"/>
+          <w:szCs w:val="22"/>
+        </w:rPr>
+        <w:t xml:space="preserve">VertileDocumentSearch </w:t>
+      </w:r>
+      <w:r>
+        <w:rPr>
+          <w:rFonts w:cs="Calibri" w:cstheme="minorHAnsi"/>
+          <w:b w:val="false"/>
+          <w:bCs w:val="false"/>
+          <w:sz w:val="22"/>
+          <w:szCs w:val="22"/>
+        </w:rPr>
+        <w:t>per ogni documento presente.</w:t>
+      </w:r>
+    </w:p>
+    <w:p>
+      <w:pPr>
+        <w:pStyle w:val="Default"/>
+        <w:rPr>
+          <w:sz w:val="22"/>
+        </w:rPr>
+      </w:pPr>
+      <w:r>
+        <w:rPr>
+          <w:rFonts w:cs="Calibri" w:cstheme="minorHAnsi"/>
+          <w:b w:val="false"/>
+          <w:bCs w:val="false"/>
+          <w:sz w:val="22"/>
+          <w:szCs w:val="22"/>
+        </w:rPr>
+        <w:t>Le operazioni terminano proprio su quest’ultima classe, che, al momento della creazione lancia  il conteggio nel metodo Start e scatena il completament</w:t>
+      </w:r>
+      <w:r>
+        <w:rPr>
+          <w:rFonts w:cs="Calibri" w:cstheme="minorHAnsi"/>
+          <w:b w:val="false"/>
+          <w:bCs w:val="false"/>
+          <w:sz w:val="22"/>
+          <w:szCs w:val="22"/>
+        </w:rPr>
+        <w:t>o</w:t>
+      </w:r>
+      <w:r>
+        <w:rPr>
+          <w:rFonts w:cs="Calibri" w:cstheme="minorHAnsi"/>
+          <w:b w:val="false"/>
+          <w:bCs w:val="false"/>
+          <w:sz w:val="22"/>
+          <w:szCs w:val="22"/>
+        </w:rPr>
+        <w:t xml:space="preserve"> della Future alla quale è stata associata l’operazione di aggiornamento dell’interfaccia grafica.</w:t>
+      </w:r>
+    </w:p>
+    <w:p>
+      <w:pPr>
+        <w:pStyle w:val="Default"/>
+        <w:rPr>
+          <w:rFonts w:ascii="Calibri" w:hAnsi="Calibri" w:cs="Calibri" w:asciiTheme="minorHAnsi" w:cstheme="minorHAnsi" w:hAnsiTheme="minorHAnsi"/>
+          <w:b w:val="false"/>
+          <w:b w:val="false"/>
+          <w:bCs w:val="false"/>
+          <w:sz w:val="22"/>
+          <w:szCs w:val="22"/>
+        </w:rPr>
+      </w:pPr>
+      <w:r>
+        <w:rPr>
+          <w:sz w:val="22"/>
+        </w:rPr>
+      </w:r>
+    </w:p>
+    <w:p>
+      <w:pPr>
+        <w:pStyle w:val="Default"/>
+        <w:rPr>
+          <w:sz w:val="22"/>
+        </w:rPr>
+      </w:pPr>
+      <w:r>
+        <w:rPr>
+          <w:rFonts w:cs="Calibri" w:cstheme="minorHAnsi"/>
+          <w:b w:val="false"/>
+          <w:bCs w:val="false"/>
+          <w:sz w:val="22"/>
+          <w:szCs w:val="22"/>
+        </w:rPr>
+        <w:t xml:space="preserve">Per </w:t>
+      </w:r>
+      <w:r>
+        <w:rPr>
+          <w:rFonts w:cs="Calibri" w:cstheme="minorHAnsi"/>
+          <w:b w:val="false"/>
+          <w:bCs w:val="false"/>
+          <w:sz w:val="22"/>
+          <w:szCs w:val="22"/>
+        </w:rPr>
+        <w:t xml:space="preserve">l’implementazione del secondo esercizio si è cercato di riutilizzare il più possile il codice della versione a Task, </w:t>
+      </w:r>
+      <w:r>
+        <w:rPr>
+          <w:rFonts w:cs="Calibri" w:cstheme="minorHAnsi"/>
+          <w:b w:val="false"/>
+          <w:bCs w:val="false"/>
+          <w:sz w:val="22"/>
+          <w:szCs w:val="22"/>
+        </w:rPr>
+        <w:t>mantendo invariato lo scheletro delle chiamate per avviare la ricerca su tutti i documenti e unificando l’aggiornamento dell’interfaccia grafica.</w:t>
+      </w:r>
+    </w:p>
+    <w:p>
+      <w:pPr>
+        <w:pStyle w:val="Default"/>
+        <w:rPr>
+          <w:rFonts w:ascii="Calibri" w:hAnsi="Calibri" w:cs="Calibri" w:asciiTheme="minorHAnsi" w:cstheme="minorHAnsi" w:hAnsiTheme="minorHAnsi"/>
+          <w:bCs/>
+        </w:rPr>
+      </w:pPr>
+      <w:r>
+        <w:rPr>
+          <w:rFonts w:cs="Calibri" w:cstheme="minorHAnsi"/>
+          <w:bCs/>
+        </w:rPr>
+      </w:r>
+    </w:p>
+    <w:p>
+      <w:pPr>
+        <w:pStyle w:val="Default"/>
+        <w:rPr/>
+      </w:pPr>
+      <w:r>
+        <w:rPr>
+          <w:rFonts w:cs="Calibri" w:cstheme="minorHAnsi"/>
+          <w:b/>
+          <w:bCs/>
+        </w:rPr>
+        <w:t>ESERCIZIO 3</w:t>
+      </w:r>
+    </w:p>
+    <w:p>
+      <w:pPr>
+        <w:pStyle w:val="Default"/>
+        <w:rPr>
+          <w:rFonts w:ascii="Calibri" w:hAnsi="Calibri" w:cs="Calibri" w:asciiTheme="minorHAnsi" w:cstheme="minorHAnsi" w:hAnsiTheme="minorHAnsi"/>
+          <w:b/>
+          <w:b/>
+          <w:bCs/>
+        </w:rPr>
+      </w:pPr>
+      <w:r>
+        <w:rPr/>
+      </w:r>
+    </w:p>
+    <w:p>
+      <w:pPr>
+        <w:pStyle w:val="Default"/>
+        <w:rPr>
+          <w:b w:val="false"/>
+          <w:b w:val="false"/>
+          <w:bCs w:val="false"/>
+          <w:sz w:val="22"/>
+          <w:szCs w:val="22"/>
+        </w:rPr>
+      </w:pPr>
+      <w:r>
+        <w:rPr>
+          <w:rFonts w:cs="Calibri" w:cstheme="minorHAnsi"/>
+          <w:b w:val="false"/>
+          <w:bCs w:val="false"/>
+          <w:sz w:val="22"/>
+          <w:szCs w:val="22"/>
+        </w:rPr>
+        <w:t xml:space="preserve">Similarmente a quanto avviene nell’esercizio 2 la ricerca delle occorrenze della regular expression viene avviata da un wrapper di WordCounter che implementa il metodo </w:t>
+      </w:r>
+      <w:r>
+        <w:rPr>
+          <w:rFonts w:cs="Calibri" w:cstheme="minorHAnsi"/>
+          <w:b/>
+          <w:bCs/>
+          <w:sz w:val="22"/>
+          <w:szCs w:val="22"/>
+        </w:rPr>
+        <w:t>countOccurencesReactively</w:t>
+      </w:r>
+      <w:r>
+        <w:rPr>
+          <w:rFonts w:cs="Calibri" w:cstheme="minorHAnsi"/>
+          <w:b w:val="false"/>
+          <w:bCs w:val="false"/>
+          <w:sz w:val="22"/>
+          <w:szCs w:val="22"/>
+        </w:rPr>
+        <w:t xml:space="preserve">, il quale oltre a riceve in ingresso la directory di partenza, la regexp e la profondità, richiede un </w:t>
+      </w:r>
+      <w:r>
+        <w:rPr>
+          <w:rFonts w:cs="Calibri" w:cstheme="minorHAnsi"/>
+          <w:b/>
+          <w:bCs/>
+          <w:sz w:val="22"/>
+          <w:szCs w:val="22"/>
+        </w:rPr>
+        <w:t xml:space="preserve">Observer&lt;Map&lt;String, Long&gt; </w:t>
+      </w:r>
+      <w:r>
+        <w:rPr>
+          <w:rFonts w:cs="Calibri" w:cstheme="minorHAnsi"/>
+          <w:b w:val="false"/>
+          <w:bCs w:val="false"/>
+          <w:sz w:val="22"/>
+          <w:szCs w:val="22"/>
+        </w:rPr>
+        <w:t>che verrà fornito alla successive classi, così da notificare il termine del conteggio delle parole in un documento tramite il metodo onNext(). L’observer infatti, al momento della crezione, è stato istruito per eseguire l’aggiornamento della GUI ad ogni chiamata su onNext().</w:t>
+      </w:r>
+    </w:p>
+    <w:p>
+      <w:pPr>
+        <w:pStyle w:val="Default"/>
+        <w:rPr>
+          <w:rFonts w:ascii="Calibri" w:hAnsi="Calibri" w:cs="Calibri" w:asciiTheme="minorHAnsi" w:cstheme="minorHAnsi" w:hAnsiTheme="minorHAnsi"/>
+        </w:rPr>
+      </w:pPr>
+      <w:r>
+        <w:rPr>
+          <w:b w:val="false"/>
+          <w:bCs w:val="false"/>
+          <w:sz w:val="22"/>
+          <w:szCs w:val="22"/>
+        </w:rPr>
+      </w:r>
+    </w:p>
+    <w:p>
+      <w:pPr>
+        <w:pStyle w:val="Default"/>
+        <w:rPr>
+          <w:b w:val="false"/>
+          <w:b w:val="false"/>
+          <w:bCs w:val="false"/>
+          <w:sz w:val="22"/>
+          <w:szCs w:val="22"/>
+        </w:rPr>
+      </w:pPr>
+      <w:r>
+        <w:rPr>
+          <w:rFonts w:cs="Calibri" w:cstheme="minorHAnsi"/>
+          <w:b w:val="false"/>
+          <w:bCs w:val="false"/>
+          <w:sz w:val="22"/>
+          <w:szCs w:val="22"/>
+        </w:rPr>
+        <w:t>La sequenza della ricerca rimane identica a quella dell’esercizio due, con l’unica differenza, come anticipato, che al termine del conteggio delle occorrenze all’interno di un file viene scatenato il metodo onNext().</w:t>
+      </w:r>
+    </w:p>
+    <w:p>
+      <w:pPr>
+        <w:pStyle w:val="Default"/>
+        <w:rPr>
+          <w:rFonts w:ascii="Calibri" w:hAnsi="Calibri" w:cs="Calibri" w:asciiTheme="minorHAnsi" w:cstheme="minorHAnsi" w:hAnsiTheme="minorHAnsi"/>
+        </w:rPr>
+      </w:pPr>
+      <w:r>
+        <w:rPr>
+          <w:b w:val="false"/>
+          <w:bCs w:val="false"/>
+          <w:sz w:val="22"/>
+          <w:szCs w:val="22"/>
+        </w:rPr>
+      </w:r>
+    </w:p>
+    <w:p>
+      <w:pPr>
+        <w:pStyle w:val="Default"/>
+        <w:rPr>
+          <w:b w:val="false"/>
+          <w:b w:val="false"/>
+          <w:bCs w:val="false"/>
+          <w:sz w:val="22"/>
+          <w:szCs w:val="22"/>
+        </w:rPr>
+      </w:pPr>
+      <w:r>
+        <w:rPr>
+          <w:rFonts w:cs="Calibri" w:cstheme="minorHAnsi"/>
+          <w:b w:val="false"/>
+          <w:bCs w:val="false"/>
+          <w:sz w:val="22"/>
+          <w:szCs w:val="22"/>
+        </w:rPr>
+        <w:t>In termini prestazionali l’esercizio 3 risulta nettamente più lento dei precedenti data l’assenza di concorrenza.</w:t>
+      </w:r>
+    </w:p>
+    <w:p>
+      <w:pPr>
+        <w:pStyle w:val="Default"/>
+        <w:rPr>
+          <w:rFonts w:ascii="Calibri" w:hAnsi="Calibri" w:cs="Calibri" w:asciiTheme="minorHAnsi" w:cstheme="minorHAnsi" w:hAnsiTheme="minorHAnsi"/>
+          <w:b/>
+          <w:b/>
+          <w:bCs/>
+        </w:rPr>
+      </w:pPr>
+      <w:r>
+        <w:rPr/>
+      </w:r>
+    </w:p>
+    <w:p>
+      <w:pPr>
+        <w:pStyle w:val="Default"/>
+        <w:rPr>
+          <w:rFonts w:ascii="Calibri" w:hAnsi="Calibri" w:cs="Calibri" w:asciiTheme="minorHAnsi" w:cstheme="minorHAnsi" w:hAnsiTheme="minorHAnsi"/>
+          <w:b/>
+          <w:b/>
+          <w:bCs/>
+        </w:rPr>
+      </w:pPr>
+      <w:r>
+        <w:rPr/>
+      </w:r>
+    </w:p>
+    <w:p>
+      <w:pPr>
+        <w:pStyle w:val="Default"/>
+        <w:rPr>
+          <w:rFonts w:ascii="Calibri" w:hAnsi="Calibri" w:cs="Calibri" w:asciiTheme="minorHAnsi" w:cstheme="minorHAnsi" w:hAnsiTheme="minorHAnsi"/>
+          <w:b/>
           <w:b/>
           <w:bCs/>
         </w:rPr>
       </w:pPr>
       <w:bookmarkStart w:id="0" w:name="_GoBack"/>
-      <w:r>
-        <w:rPr>
-          <w:rFonts w:asciiTheme="minorHAnsi" w:hAnsiTheme="minorHAnsi" w:cstheme="minorHAnsi"/>
-          <w:b/>
-          <w:bCs/>
-        </w:rPr>
-        <w:lastRenderedPageBreak/>
-        <w:t>ESERCIZIO 3</w:t>
-      </w:r>
-    </w:p>
-    <w:bookmarkEnd w:id="0"/>
-    <w:p>
-      <w:pPr>
-        <w:pStyle w:val="Default"/>
-        <w:rPr>
-          <w:rFonts w:asciiTheme="minorHAnsi" w:hAnsiTheme="minorHAnsi" w:cstheme="minorHAnsi"/>
-          <w:bCs/>
-          <w:sz w:val="22"/>
-          <w:szCs w:val="22"/>
-        </w:rPr>
-      </w:pPr>
-    </w:p>
-    <w:p>
-      <w:pPr>
-        <w:pStyle w:val="Default"/>
-        <w:rPr>
-          <w:rFonts w:asciiTheme="minorHAnsi" w:hAnsiTheme="minorHAnsi" w:cstheme="minorHAnsi"/>
-          <w:bCs/>
-          <w:sz w:val="22"/>
-          <w:szCs w:val="22"/>
-        </w:rPr>
-      </w:pPr>
-    </w:p>
-    <w:p>
-      <w:pPr>
-        <w:pStyle w:val="Default"/>
-        <w:rPr>
-          <w:rFonts w:asciiTheme="minorHAnsi" w:hAnsiTheme="minorHAnsi" w:cstheme="minorHAnsi"/>
+      <w:bookmarkStart w:id="1" w:name="_GoBack"/>
+      <w:bookmarkEnd w:id="1"/>
+      <w:r>
+        <w:rPr/>
+      </w:r>
+    </w:p>
+    <w:p>
+      <w:pPr>
+        <w:pStyle w:val="Default"/>
+        <w:rPr>
+          <w:rFonts w:ascii="Calibri" w:hAnsi="Calibri" w:cs="Calibri" w:asciiTheme="minorHAnsi" w:cstheme="minorHAnsi" w:hAnsiTheme="minorHAnsi"/>
+          <w:bCs/>
+          <w:sz w:val="22"/>
+          <w:szCs w:val="22"/>
+        </w:rPr>
+      </w:pPr>
+      <w:r>
+        <w:rPr>
+          <w:rFonts w:cs="Calibri" w:cstheme="minorHAnsi"/>
+          <w:bCs/>
+          <w:sz w:val="22"/>
+          <w:szCs w:val="22"/>
+        </w:rPr>
+      </w:r>
+    </w:p>
+    <w:p>
+      <w:pPr>
+        <w:pStyle w:val="Default"/>
+        <w:rPr>
+          <w:rFonts w:ascii="Calibri" w:hAnsi="Calibri" w:cs="Calibri" w:asciiTheme="minorHAnsi" w:cstheme="minorHAnsi" w:hAnsiTheme="minorHAnsi"/>
+          <w:bCs/>
+          <w:sz w:val="22"/>
+          <w:szCs w:val="22"/>
+        </w:rPr>
+      </w:pPr>
+      <w:r>
+        <w:rPr>
+          <w:rFonts w:cs="Calibri" w:cstheme="minorHAnsi"/>
+          <w:bCs/>
+          <w:sz w:val="22"/>
+          <w:szCs w:val="22"/>
+        </w:rPr>
+      </w:r>
+    </w:p>
+    <w:p>
+      <w:pPr>
+        <w:pStyle w:val="Default"/>
+        <w:rPr>
+          <w:rFonts w:ascii="Calibri" w:hAnsi="Calibri" w:cs="Calibri" w:asciiTheme="minorHAnsi" w:cstheme="minorHAnsi" w:hAnsiTheme="minorHAnsi"/>
           <w:bCs/>
           <w:u w:val="single"/>
         </w:rPr>
       </w:pPr>
       <w:r>
         <w:rPr>
-          <w:rFonts w:asciiTheme="minorHAnsi" w:hAnsiTheme="minorHAnsi" w:cstheme="minorHAnsi"/>
+          <w:rFonts w:cs="Calibri" w:cstheme="minorHAnsi"/>
           <w:bCs/>
           <w:u w:val="single"/>
         </w:rPr>
@@ -979,18 +1464,18 @@
         <w:pStyle w:val="Default"/>
         <w:numPr>
           <w:ilvl w:val="0"/>
-          <w:numId w:val="5"/>
+          <w:numId w:val="2"/>
         </w:numPr>
         <w:rPr>
-          <w:rFonts w:asciiTheme="minorHAnsi" w:hAnsiTheme="minorHAnsi" w:cstheme="minorHAnsi"/>
-          <w:bCs/>
-          <w:sz w:val="22"/>
-          <w:szCs w:val="22"/>
-        </w:rPr>
-      </w:pPr>
-      <w:r>
-        <w:rPr>
-          <w:rFonts w:asciiTheme="minorHAnsi" w:hAnsiTheme="minorHAnsi" w:cstheme="minorHAnsi"/>
+          <w:rFonts w:ascii="Calibri" w:hAnsi="Calibri" w:cs="Calibri" w:asciiTheme="minorHAnsi" w:cstheme="minorHAnsi" w:hAnsiTheme="minorHAnsi"/>
+          <w:bCs/>
+          <w:sz w:val="22"/>
+          <w:szCs w:val="22"/>
+        </w:rPr>
+      </w:pPr>
+      <w:r>
+        <w:rPr>
+          <w:rFonts w:cs="Calibri" w:cstheme="minorHAnsi"/>
           <w:bCs/>
           <w:sz w:val="22"/>
           <w:szCs w:val="22"/>
@@ -999,7 +1484,7 @@
       </w:r>
       <w:r>
         <w:rPr>
-          <w:rFonts w:ascii="Consolas" w:hAnsi="Consolas" w:cstheme="minorHAnsi"/>
+          <w:rFonts w:cs="Calibri" w:ascii="Consolas" w:hAnsi="Consolas" w:cstheme="minorHAnsi"/>
           <w:b/>
           <w:bCs/>
           <w:sz w:val="22"/>
@@ -1009,7 +1494,7 @@
       </w:r>
       <w:r>
         <w:rPr>
-          <w:rFonts w:asciiTheme="minorHAnsi" w:hAnsiTheme="minorHAnsi" w:cstheme="minorHAnsi"/>
+          <w:rFonts w:cs="Calibri" w:cstheme="minorHAnsi"/>
           <w:bCs/>
           <w:sz w:val="22"/>
           <w:szCs w:val="22"/>
@@ -1018,7 +1503,7 @@
       </w:r>
       <w:r>
         <w:rPr>
-          <w:rFonts w:ascii="Consolas" w:hAnsi="Consolas" w:cstheme="minorHAnsi"/>
+          <w:rFonts w:cs="Calibri" w:ascii="Consolas" w:hAnsi="Consolas" w:cstheme="minorHAnsi"/>
           <w:bCs/>
           <w:sz w:val="22"/>
           <w:szCs w:val="22"/>
@@ -1027,7 +1512,7 @@
       </w:r>
       <w:r>
         <w:rPr>
-          <w:rFonts w:asciiTheme="minorHAnsi" w:hAnsiTheme="minorHAnsi" w:cstheme="minorHAnsi"/>
+          <w:rFonts w:cs="Calibri" w:cstheme="minorHAnsi"/>
           <w:bCs/>
           <w:sz w:val="22"/>
           <w:szCs w:val="22"/>
@@ -1040,18 +1525,18 @@
         <w:pStyle w:val="Default"/>
         <w:numPr>
           <w:ilvl w:val="0"/>
-          <w:numId w:val="5"/>
+          <w:numId w:val="2"/>
         </w:numPr>
         <w:rPr>
-          <w:rFonts w:asciiTheme="minorHAnsi" w:hAnsiTheme="minorHAnsi" w:cstheme="minorHAnsi"/>
-          <w:bCs/>
-          <w:sz w:val="22"/>
-          <w:szCs w:val="22"/>
-        </w:rPr>
-      </w:pPr>
-      <w:r>
-        <w:rPr>
-          <w:rFonts w:asciiTheme="minorHAnsi" w:hAnsiTheme="minorHAnsi" w:cstheme="minorHAnsi"/>
+          <w:rFonts w:ascii="Calibri" w:hAnsi="Calibri" w:cs="Calibri" w:asciiTheme="minorHAnsi" w:cstheme="minorHAnsi" w:hAnsiTheme="minorHAnsi"/>
+          <w:bCs/>
+          <w:sz w:val="22"/>
+          <w:szCs w:val="22"/>
+        </w:rPr>
+      </w:pPr>
+      <w:r>
+        <w:rPr>
+          <w:rFonts w:cs="Calibri" w:cstheme="minorHAnsi"/>
           <w:bCs/>
           <w:sz w:val="22"/>
           <w:szCs w:val="22"/>
@@ -1064,18 +1549,18 @@
         <w:pStyle w:val="Default"/>
         <w:numPr>
           <w:ilvl w:val="0"/>
-          <w:numId w:val="5"/>
+          <w:numId w:val="2"/>
         </w:numPr>
         <w:rPr>
-          <w:rFonts w:asciiTheme="minorHAnsi" w:hAnsiTheme="minorHAnsi" w:cstheme="minorHAnsi"/>
-          <w:bCs/>
-          <w:sz w:val="22"/>
-          <w:szCs w:val="22"/>
-        </w:rPr>
-      </w:pPr>
-      <w:r>
-        <w:rPr>
-          <w:rFonts w:asciiTheme="minorHAnsi" w:hAnsiTheme="minorHAnsi" w:cstheme="minorHAnsi"/>
+          <w:rFonts w:ascii="Calibri" w:hAnsi="Calibri" w:cs="Calibri" w:asciiTheme="minorHAnsi" w:cstheme="minorHAnsi" w:hAnsiTheme="minorHAnsi"/>
+          <w:bCs/>
+          <w:sz w:val="22"/>
+          <w:szCs w:val="22"/>
+        </w:rPr>
+      </w:pPr>
+      <w:r>
+        <w:rPr>
+          <w:rFonts w:cs="Calibri" w:cstheme="minorHAnsi"/>
           <w:bCs/>
           <w:sz w:val="22"/>
           <w:szCs w:val="22"/>
@@ -1083,13 +1568,23 @@
         <w:t>Come analisi delle performance dei tre esercizi si è scelto di stampare su un file “performance.txt” l’output del programma al lancio di ogni versione, monitorando il tempo impiegato alla fine della ricerca (tenendo ovviamente conto della pausa di 100ms ad ogni documento trovato).</w:t>
       </w:r>
     </w:p>
-    <w:p/>
-    <w:p>
-      <w:pPr>
-        <w:rPr>
-          <w:sz w:val="24"/>
-          <w:szCs w:val="24"/>
-        </w:rPr>
+    <w:p>
+      <w:pPr>
+        <w:pStyle w:val="Normal"/>
+        <w:rPr/>
+      </w:pPr>
+      <w:r>
+        <w:rPr/>
+      </w:r>
+    </w:p>
+    <w:p>
+      <w:pPr>
+        <w:pStyle w:val="Normal"/>
+        <w:widowControl/>
+        <w:bidi w:val="0"/>
+        <w:spacing w:lineRule="auto" w:line="259" w:before="0" w:after="160"/>
+        <w:jc w:val="left"/>
+        <w:rPr/>
       </w:pPr>
       <w:r>
         <w:rPr>
@@ -1108,22 +1603,22 @@
       </w:r>
     </w:p>
     <w:sectPr>
+      <w:type w:val="nextPage"/>
       <w:pgSz w:w="11906" w:h="16838"/>
-      <w:pgMar w:top="1417" w:right="1134" w:bottom="1134" w:left="1134" w:header="708" w:footer="708" w:gutter="0"/>
-      <w:cols w:space="708"/>
-      <w:docGrid w:linePitch="360"/>
+      <w:pgMar w:left="1134" w:right="1134" w:header="0" w:top="1417" w:footer="0" w:bottom="1134" w:gutter="0"/>
+      <w:pgNumType w:fmt="decimal"/>
+      <w:formProt w:val="false"/>
+      <w:textDirection w:val="lrTb"/>
+      <w:docGrid w:type="default" w:linePitch="360" w:charSpace="4096"/>
     </w:sectPr>
   </w:body>
 </w:document>
 </file>
 
 <file path=word/numbering.xml><?xml version="1.0" encoding="utf-8"?>
-<w:numbering xmlns:wpc="http://schemas.microsoft.com/office/word/2010/wordprocessingCanvas" xmlns:cx="http://schemas.microsoft.com/office/drawing/2014/chartex" xmlns:mc="http://schemas.openxmlformats.org/markup-compatibility/2006" xmlns:o="urn:schemas-microsoft-com:office:office" xmlns:r="http://schemas.openxmlformats.org/officeDocument/2006/relationships" xmlns:m="http://schemas.openxmlformats.org/officeDocument/2006/math" xmlns:v="urn:schemas-microsoft-com:vml" xmlns:wp14="http://schemas.microsoft.com/office/word/2010/wordprocessingDrawing" xmlns:wp="http://schemas.openxmlformats.org/drawingml/2006/wordprocessingDrawing" xmlns:w10="urn:schemas-microsoft-com:office:word" xmlns:w="http://schemas.openxmlformats.org/wordprocessingml/2006/main" xmlns:w14="http://schemas.microsoft.com/office/word/2010/wordml" xmlns:w15="http://schemas.microsoft.com/office/word/2012/wordml" xmlns:w16se="http://schemas.microsoft.com/office/word/2015/wordml/symex" xmlns:wpg="http://schemas.microsoft.com/office/word/2010/wordprocessingGroup" xmlns:wpi="http://schemas.microsoft.com/office/word/2010/wordprocessingInk" xmlns:wne="http://schemas.microsoft.com/office/word/2006/wordml" xmlns:wps="http://schemas.microsoft.com/office/word/2010/wordprocessingShape" mc:Ignorable="w14 w15 w16se wp14">
-  <w:abstractNum w:abstractNumId="0" w15:restartNumberingAfterBreak="0">
-    <w:nsid w:val="1F43075D"/>
-    <w:multiLevelType w:val="hybridMultilevel"/>
-    <w:tmpl w:val="4EBCE138"/>
-    <w:lvl w:ilvl="0" w:tplc="04100001">
+<w:numbering xmlns:w="http://schemas.openxmlformats.org/wordprocessingml/2006/main" xmlns:o="urn:schemas-microsoft-com:office:office" xmlns:r="http://schemas.openxmlformats.org/officeDocument/2006/relationships" xmlns:v="urn:schemas-microsoft-com:vml">
+  <w:abstractNum w:abstractNumId="1">
+    <w:lvl w:ilvl="0">
       <w:start w:val="1"/>
       <w:numFmt w:val="bullet"/>
       <w:lvlText w:val=""/>
@@ -1132,10 +1627,10 @@
         <w:ind w:left="720" w:hanging="360"/>
       </w:pPr>
       <w:rPr>
-        <w:rFonts w:ascii="Symbol" w:hAnsi="Symbol" w:hint="default"/>
+        <w:rFonts w:ascii="Symbol" w:hAnsi="Symbol" w:cs="Symbol" w:hint="default"/>
       </w:rPr>
     </w:lvl>
-    <w:lvl w:ilvl="1" w:tplc="04100003" w:tentative="1">
+    <w:lvl w:ilvl="1">
       <w:start w:val="1"/>
       <w:numFmt w:val="bullet"/>
       <w:lvlText w:val="o"/>
@@ -1145,9 +1640,10 @@
       </w:pPr>
       <w:rPr>
         <w:rFonts w:ascii="Courier New" w:hAnsi="Courier New" w:cs="Courier New" w:hint="default"/>
+        <w:rFonts w:cs="Courier New"/>
       </w:rPr>
     </w:lvl>
-    <w:lvl w:ilvl="2" w:tplc="04100005" w:tentative="1">
+    <w:lvl w:ilvl="2">
       <w:start w:val="1"/>
       <w:numFmt w:val="bullet"/>
       <w:lvlText w:val=""/>
@@ -1156,10 +1652,10 @@
         <w:ind w:left="2160" w:hanging="360"/>
       </w:pPr>
       <w:rPr>
-        <w:rFonts w:ascii="Wingdings" w:hAnsi="Wingdings" w:hint="default"/>
+        <w:rFonts w:ascii="Wingdings" w:hAnsi="Wingdings" w:cs="Wingdings" w:hint="default"/>
       </w:rPr>
     </w:lvl>
-    <w:lvl w:ilvl="3" w:tplc="04100001" w:tentative="1">
+    <w:lvl w:ilvl="3">
       <w:start w:val="1"/>
       <w:numFmt w:val="bullet"/>
       <w:lvlText w:val=""/>
@@ -1168,10 +1664,10 @@
         <w:ind w:left="2880" w:hanging="360"/>
       </w:pPr>
       <w:rPr>
-        <w:rFonts w:ascii="Symbol" w:hAnsi="Symbol" w:hint="default"/>
+        <w:rFonts w:ascii="Symbol" w:hAnsi="Symbol" w:cs="Symbol" w:hint="default"/>
       </w:rPr>
     </w:lvl>
-    <w:lvl w:ilvl="4" w:tplc="04100003" w:tentative="1">
+    <w:lvl w:ilvl="4">
       <w:start w:val="1"/>
       <w:numFmt w:val="bullet"/>
       <w:lvlText w:val="o"/>
@@ -1181,9 +1677,10 @@
       </w:pPr>
       <w:rPr>
         <w:rFonts w:ascii="Courier New" w:hAnsi="Courier New" w:cs="Courier New" w:hint="default"/>
+        <w:rFonts w:cs="Courier New"/>
       </w:rPr>
     </w:lvl>
-    <w:lvl w:ilvl="5" w:tplc="04100005" w:tentative="1">
+    <w:lvl w:ilvl="5">
       <w:start w:val="1"/>
       <w:numFmt w:val="bullet"/>
       <w:lvlText w:val=""/>
@@ -1192,10 +1689,10 @@
         <w:ind w:left="4320" w:hanging="360"/>
       </w:pPr>
       <w:rPr>
-        <w:rFonts w:ascii="Wingdings" w:hAnsi="Wingdings" w:hint="default"/>
+        <w:rFonts w:ascii="Wingdings" w:hAnsi="Wingdings" w:cs="Wingdings" w:hint="default"/>
       </w:rPr>
     </w:lvl>
-    <w:lvl w:ilvl="6" w:tplc="04100001" w:tentative="1">
+    <w:lvl w:ilvl="6">
       <w:start w:val="1"/>
       <w:numFmt w:val="bullet"/>
       <w:lvlText w:val=""/>
@@ -1204,10 +1701,10 @@
         <w:ind w:left="5040" w:hanging="360"/>
       </w:pPr>
       <w:rPr>
-        <w:rFonts w:ascii="Symbol" w:hAnsi="Symbol" w:hint="default"/>
+        <w:rFonts w:ascii="Symbol" w:hAnsi="Symbol" w:cs="Symbol" w:hint="default"/>
       </w:rPr>
     </w:lvl>
-    <w:lvl w:ilvl="7" w:tplc="04100003" w:tentative="1">
+    <w:lvl w:ilvl="7">
       <w:start w:val="1"/>
       <w:numFmt w:val="bullet"/>
       <w:lvlText w:val="o"/>
@@ -1217,9 +1714,10 @@
       </w:pPr>
       <w:rPr>
         <w:rFonts w:ascii="Courier New" w:hAnsi="Courier New" w:cs="Courier New" w:hint="default"/>
+        <w:rFonts w:cs="Courier New"/>
       </w:rPr>
     </w:lvl>
-    <w:lvl w:ilvl="8" w:tplc="04100005" w:tentative="1">
+    <w:lvl w:ilvl="8">
       <w:start w:val="1"/>
       <w:numFmt w:val="bullet"/>
       <w:lvlText w:val=""/>
@@ -1228,101 +1726,12 @@
         <w:ind w:left="6480" w:hanging="360"/>
       </w:pPr>
       <w:rPr>
-        <w:rFonts w:ascii="Wingdings" w:hAnsi="Wingdings" w:hint="default"/>
+        <w:rFonts w:ascii="Wingdings" w:hAnsi="Wingdings" w:cs="Wingdings" w:hint="default"/>
       </w:rPr>
     </w:lvl>
   </w:abstractNum>
-  <w:abstractNum w:abstractNumId="1" w15:restartNumberingAfterBreak="0">
-    <w:nsid w:val="2CA03AC5"/>
-    <w:multiLevelType w:val="hybridMultilevel"/>
-    <w:tmpl w:val="A67E9F28"/>
-    <w:lvl w:ilvl="0" w:tplc="0410000F">
-      <w:start w:val="1"/>
-      <w:numFmt w:val="decimal"/>
-      <w:lvlText w:val="%1."/>
-      <w:lvlJc w:val="left"/>
-      <w:pPr>
-        <w:ind w:left="720" w:hanging="360"/>
-      </w:pPr>
-    </w:lvl>
-    <w:lvl w:ilvl="1" w:tplc="04100019" w:tentative="1">
-      <w:start w:val="1"/>
-      <w:numFmt w:val="lowerLetter"/>
-      <w:lvlText w:val="%2."/>
-      <w:lvlJc w:val="left"/>
-      <w:pPr>
-        <w:ind w:left="1440" w:hanging="360"/>
-      </w:pPr>
-    </w:lvl>
-    <w:lvl w:ilvl="2" w:tplc="0410001B" w:tentative="1">
-      <w:start w:val="1"/>
-      <w:numFmt w:val="lowerRoman"/>
-      <w:lvlText w:val="%3."/>
-      <w:lvlJc w:val="right"/>
-      <w:pPr>
-        <w:ind w:left="2160" w:hanging="180"/>
-      </w:pPr>
-    </w:lvl>
-    <w:lvl w:ilvl="3" w:tplc="0410000F" w:tentative="1">
-      <w:start w:val="1"/>
-      <w:numFmt w:val="decimal"/>
-      <w:lvlText w:val="%4."/>
-      <w:lvlJc w:val="left"/>
-      <w:pPr>
-        <w:ind w:left="2880" w:hanging="360"/>
-      </w:pPr>
-    </w:lvl>
-    <w:lvl w:ilvl="4" w:tplc="04100019" w:tentative="1">
-      <w:start w:val="1"/>
-      <w:numFmt w:val="lowerLetter"/>
-      <w:lvlText w:val="%5."/>
-      <w:lvlJc w:val="left"/>
-      <w:pPr>
-        <w:ind w:left="3600" w:hanging="360"/>
-      </w:pPr>
-    </w:lvl>
-    <w:lvl w:ilvl="5" w:tplc="0410001B" w:tentative="1">
-      <w:start w:val="1"/>
-      <w:numFmt w:val="lowerRoman"/>
-      <w:lvlText w:val="%6."/>
-      <w:lvlJc w:val="right"/>
-      <w:pPr>
-        <w:ind w:left="4320" w:hanging="180"/>
-      </w:pPr>
-    </w:lvl>
-    <w:lvl w:ilvl="6" w:tplc="0410000F" w:tentative="1">
-      <w:start w:val="1"/>
-      <w:numFmt w:val="decimal"/>
-      <w:lvlText w:val="%7."/>
-      <w:lvlJc w:val="left"/>
-      <w:pPr>
-        <w:ind w:left="5040" w:hanging="360"/>
-      </w:pPr>
-    </w:lvl>
-    <w:lvl w:ilvl="7" w:tplc="04100019" w:tentative="1">
-      <w:start w:val="1"/>
-      <w:numFmt w:val="lowerLetter"/>
-      <w:lvlText w:val="%8."/>
-      <w:lvlJc w:val="left"/>
-      <w:pPr>
-        <w:ind w:left="5760" w:hanging="360"/>
-      </w:pPr>
-    </w:lvl>
-    <w:lvl w:ilvl="8" w:tplc="0410001B" w:tentative="1">
-      <w:start w:val="1"/>
-      <w:numFmt w:val="lowerRoman"/>
-      <w:lvlText w:val="%9."/>
-      <w:lvlJc w:val="right"/>
-      <w:pPr>
-        <w:ind w:left="6480" w:hanging="180"/>
-      </w:pPr>
-    </w:lvl>
-  </w:abstractNum>
-  <w:abstractNum w:abstractNumId="2" w15:restartNumberingAfterBreak="0">
-    <w:nsid w:val="45B32492"/>
-    <w:multiLevelType w:val="hybridMultilevel"/>
-    <w:tmpl w:val="46407710"/>
-    <w:lvl w:ilvl="0" w:tplc="04100001">
+  <w:abstractNum w:abstractNumId="2">
+    <w:lvl w:ilvl="0">
       <w:start w:val="1"/>
       <w:numFmt w:val="bullet"/>
       <w:lvlText w:val=""/>
@@ -1331,10 +1740,10 @@
         <w:ind w:left="720" w:hanging="360"/>
       </w:pPr>
       <w:rPr>
-        <w:rFonts w:ascii="Symbol" w:hAnsi="Symbol" w:hint="default"/>
+        <w:rFonts w:ascii="Symbol" w:hAnsi="Symbol" w:cs="Symbol" w:hint="default"/>
       </w:rPr>
     </w:lvl>
-    <w:lvl w:ilvl="1" w:tplc="04100003" w:tentative="1">
+    <w:lvl w:ilvl="1">
       <w:start w:val="1"/>
       <w:numFmt w:val="bullet"/>
       <w:lvlText w:val="o"/>
@@ -1344,9 +1753,10 @@
       </w:pPr>
       <w:rPr>
         <w:rFonts w:ascii="Courier New" w:hAnsi="Courier New" w:cs="Courier New" w:hint="default"/>
+        <w:rFonts w:cs="Courier New"/>
       </w:rPr>
     </w:lvl>
-    <w:lvl w:ilvl="2" w:tplc="04100005" w:tentative="1">
+    <w:lvl w:ilvl="2">
       <w:start w:val="1"/>
       <w:numFmt w:val="bullet"/>
       <w:lvlText w:val=""/>
@@ -1355,10 +1765,10 @@
         <w:ind w:left="2160" w:hanging="360"/>
       </w:pPr>
       <w:rPr>
-        <w:rFonts w:ascii="Wingdings" w:hAnsi="Wingdings" w:hint="default"/>
+        <w:rFonts w:ascii="Wingdings" w:hAnsi="Wingdings" w:cs="Wingdings" w:hint="default"/>
       </w:rPr>
     </w:lvl>
-    <w:lvl w:ilvl="3" w:tplc="04100001" w:tentative="1">
+    <w:lvl w:ilvl="3">
       <w:start w:val="1"/>
       <w:numFmt w:val="bullet"/>
       <w:lvlText w:val=""/>
@@ -1367,10 +1777,10 @@
         <w:ind w:left="2880" w:hanging="360"/>
       </w:pPr>
       <w:rPr>
-        <w:rFonts w:ascii="Symbol" w:hAnsi="Symbol" w:hint="default"/>
+        <w:rFonts w:ascii="Symbol" w:hAnsi="Symbol" w:cs="Symbol" w:hint="default"/>
       </w:rPr>
     </w:lvl>
-    <w:lvl w:ilvl="4" w:tplc="04100003" w:tentative="1">
+    <w:lvl w:ilvl="4">
       <w:start w:val="1"/>
       <w:numFmt w:val="bullet"/>
       <w:lvlText w:val="o"/>
@@ -1380,9 +1790,10 @@
       </w:pPr>
       <w:rPr>
         <w:rFonts w:ascii="Courier New" w:hAnsi="Courier New" w:cs="Courier New" w:hint="default"/>
+        <w:rFonts w:cs="Courier New"/>
       </w:rPr>
     </w:lvl>
-    <w:lvl w:ilvl="5" w:tplc="04100005" w:tentative="1">
+    <w:lvl w:ilvl="5">
       <w:start w:val="1"/>
       <w:numFmt w:val="bullet"/>
       <w:lvlText w:val=""/>
@@ -1391,10 +1802,10 @@
         <w:ind w:left="4320" w:hanging="360"/>
       </w:pPr>
       <w:rPr>
-        <w:rFonts w:ascii="Wingdings" w:hAnsi="Wingdings" w:hint="default"/>
+        <w:rFonts w:ascii="Wingdings" w:hAnsi="Wingdings" w:cs="Wingdings" w:hint="default"/>
       </w:rPr>
     </w:lvl>
-    <w:lvl w:ilvl="6" w:tplc="04100001" w:tentative="1">
+    <w:lvl w:ilvl="6">
       <w:start w:val="1"/>
       <w:numFmt w:val="bullet"/>
       <w:lvlText w:val=""/>
@@ -1403,10 +1814,10 @@
         <w:ind w:left="5040" w:hanging="360"/>
       </w:pPr>
       <w:rPr>
-        <w:rFonts w:ascii="Symbol" w:hAnsi="Symbol" w:hint="default"/>
+        <w:rFonts w:ascii="Symbol" w:hAnsi="Symbol" w:cs="Symbol" w:hint="default"/>
       </w:rPr>
     </w:lvl>
-    <w:lvl w:ilvl="7" w:tplc="04100003" w:tentative="1">
+    <w:lvl w:ilvl="7">
       <w:start w:val="1"/>
       <w:numFmt w:val="bullet"/>
       <w:lvlText w:val="o"/>
@@ -1416,9 +1827,10 @@
       </w:pPr>
       <w:rPr>
         <w:rFonts w:ascii="Courier New" w:hAnsi="Courier New" w:cs="Courier New" w:hint="default"/>
+        <w:rFonts w:cs="Courier New"/>
       </w:rPr>
     </w:lvl>
-    <w:lvl w:ilvl="8" w:tplc="04100005" w:tentative="1">
+    <w:lvl w:ilvl="8">
       <w:start w:val="1"/>
       <w:numFmt w:val="bullet"/>
       <w:lvlText w:val=""/>
@@ -1427,255 +1839,140 @@
         <w:ind w:left="6480" w:hanging="360"/>
       </w:pPr>
       <w:rPr>
-        <w:rFonts w:ascii="Wingdings" w:hAnsi="Wingdings" w:hint="default"/>
+        <w:rFonts w:ascii="Wingdings" w:hAnsi="Wingdings" w:cs="Wingdings" w:hint="default"/>
       </w:rPr>
     </w:lvl>
   </w:abstractNum>
-  <w:abstractNum w:abstractNumId="3" w15:restartNumberingAfterBreak="0">
-    <w:nsid w:val="495A4B36"/>
-    <w:multiLevelType w:val="hybridMultilevel"/>
-    <w:tmpl w:val="4CB64DC2"/>
-    <w:lvl w:ilvl="0" w:tplc="0410000F">
+  <w:abstractNum w:abstractNumId="3">
+    <w:lvl w:ilvl="0">
       <w:start w:val="1"/>
-      <w:numFmt w:val="decimal"/>
-      <w:lvlText w:val="%1."/>
+      <w:numFmt w:val="none"/>
+      <w:suff w:val="nothing"/>
+      <w:lvlText w:val=""/>
       <w:lvlJc w:val="left"/>
       <w:pPr>
-        <w:ind w:left="720" w:hanging="360"/>
+        <w:ind w:left="0" w:hanging="0"/>
       </w:pPr>
     </w:lvl>
-    <w:lvl w:ilvl="1" w:tplc="04100019" w:tentative="1">
+    <w:lvl w:ilvl="1">
       <w:start w:val="1"/>
-      <w:numFmt w:val="lowerLetter"/>
-      <w:lvlText w:val="%2."/>
+      <w:numFmt w:val="none"/>
+      <w:suff w:val="nothing"/>
+      <w:lvlText w:val=""/>
       <w:lvlJc w:val="left"/>
       <w:pPr>
-        <w:ind w:left="1440" w:hanging="360"/>
+        <w:ind w:left="0" w:hanging="0"/>
       </w:pPr>
     </w:lvl>
-    <w:lvl w:ilvl="2" w:tplc="0410001B" w:tentative="1">
+    <w:lvl w:ilvl="2">
       <w:start w:val="1"/>
-      <w:numFmt w:val="lowerRoman"/>
-      <w:lvlText w:val="%3."/>
-      <w:lvlJc w:val="right"/>
-      <w:pPr>
-        <w:ind w:left="2160" w:hanging="180"/>
+      <w:numFmt w:val="none"/>
+      <w:suff w:val="nothing"/>
+      <w:lvlText w:val=""/>
+      <w:lvlJc w:val="left"/>
+      <w:pPr>
+        <w:ind w:left="0" w:hanging="0"/>
       </w:pPr>
     </w:lvl>
-    <w:lvl w:ilvl="3" w:tplc="0410000F" w:tentative="1">
+    <w:lvl w:ilvl="3">
       <w:start w:val="1"/>
-      <w:numFmt w:val="decimal"/>
-      <w:lvlText w:val="%4."/>
+      <w:numFmt w:val="none"/>
+      <w:suff w:val="nothing"/>
+      <w:lvlText w:val=""/>
       <w:lvlJc w:val="left"/>
       <w:pPr>
-        <w:ind w:left="2880" w:hanging="360"/>
+        <w:ind w:left="0" w:hanging="0"/>
       </w:pPr>
     </w:lvl>
-    <w:lvl w:ilvl="4" w:tplc="04100019" w:tentative="1">
+    <w:lvl w:ilvl="4">
       <w:start w:val="1"/>
-      <w:numFmt w:val="lowerLetter"/>
-      <w:lvlText w:val="%5."/>
+      <w:numFmt w:val="none"/>
+      <w:suff w:val="nothing"/>
+      <w:lvlText w:val=""/>
       <w:lvlJc w:val="left"/>
       <w:pPr>
-        <w:ind w:left="3600" w:hanging="360"/>
+        <w:ind w:left="0" w:hanging="0"/>
       </w:pPr>
     </w:lvl>
-    <w:lvl w:ilvl="5" w:tplc="0410001B" w:tentative="1">
+    <w:lvl w:ilvl="5">
       <w:start w:val="1"/>
-      <w:numFmt w:val="lowerRoman"/>
-      <w:lvlText w:val="%6."/>
-      <w:lvlJc w:val="right"/>
-      <w:pPr>
-        <w:ind w:left="4320" w:hanging="180"/>
+      <w:numFmt w:val="none"/>
+      <w:suff w:val="nothing"/>
+      <w:lvlText w:val=""/>
+      <w:lvlJc w:val="left"/>
+      <w:pPr>
+        <w:ind w:left="0" w:hanging="0"/>
       </w:pPr>
     </w:lvl>
-    <w:lvl w:ilvl="6" w:tplc="0410000F" w:tentative="1">
+    <w:lvl w:ilvl="6">
       <w:start w:val="1"/>
-      <w:numFmt w:val="decimal"/>
-      <w:lvlText w:val="%7."/>
+      <w:numFmt w:val="none"/>
+      <w:suff w:val="nothing"/>
+      <w:lvlText w:val=""/>
       <w:lvlJc w:val="left"/>
       <w:pPr>
-        <w:ind w:left="5040" w:hanging="360"/>
+        <w:ind w:left="0" w:hanging="0"/>
       </w:pPr>
     </w:lvl>
-    <w:lvl w:ilvl="7" w:tplc="04100019" w:tentative="1">
+    <w:lvl w:ilvl="7">
       <w:start w:val="1"/>
-      <w:numFmt w:val="lowerLetter"/>
-      <w:lvlText w:val="%8."/>
+      <w:numFmt w:val="none"/>
+      <w:suff w:val="nothing"/>
+      <w:lvlText w:val=""/>
       <w:lvlJc w:val="left"/>
       <w:pPr>
-        <w:ind w:left="5760" w:hanging="360"/>
+        <w:ind w:left="0" w:hanging="0"/>
       </w:pPr>
     </w:lvl>
-    <w:lvl w:ilvl="8" w:tplc="0410001B" w:tentative="1">
+    <w:lvl w:ilvl="8">
       <w:start w:val="1"/>
-      <w:numFmt w:val="lowerRoman"/>
-      <w:lvlText w:val="%9."/>
-      <w:lvlJc w:val="right"/>
-      <w:pPr>
-        <w:ind w:left="6480" w:hanging="180"/>
-      </w:pPr>
-    </w:lvl>
-  </w:abstractNum>
-  <w:abstractNum w:abstractNumId="4" w15:restartNumberingAfterBreak="0">
-    <w:nsid w:val="5A083FE9"/>
-    <w:multiLevelType w:val="hybridMultilevel"/>
-    <w:tmpl w:val="E96A1E0C"/>
-    <w:lvl w:ilvl="0" w:tplc="04100001">
-      <w:start w:val="1"/>
-      <w:numFmt w:val="bullet"/>
-      <w:lvlText w:val=""/>
+      <w:numFmt w:val="none"/>
+      <w:suff w:val="nothing"/>
+      <w:lvlText w:val=""/>
       <w:lvlJc w:val="left"/>
       <w:pPr>
-        <w:ind w:left="720" w:hanging="360"/>
-      </w:pPr>
-      <w:rPr>
-        <w:rFonts w:ascii="Symbol" w:hAnsi="Symbol" w:hint="default"/>
-      </w:rPr>
-    </w:lvl>
-    <w:lvl w:ilvl="1" w:tplc="04100003" w:tentative="1">
-      <w:start w:val="1"/>
-      <w:numFmt w:val="bullet"/>
-      <w:lvlText w:val="o"/>
-      <w:lvlJc w:val="left"/>
-      <w:pPr>
-        <w:ind w:left="1440" w:hanging="360"/>
-      </w:pPr>
-      <w:rPr>
-        <w:rFonts w:ascii="Courier New" w:hAnsi="Courier New" w:cs="Courier New" w:hint="default"/>
-      </w:rPr>
-    </w:lvl>
-    <w:lvl w:ilvl="2" w:tplc="04100005" w:tentative="1">
-      <w:start w:val="1"/>
-      <w:numFmt w:val="bullet"/>
-      <w:lvlText w:val=""/>
-      <w:lvlJc w:val="left"/>
-      <w:pPr>
-        <w:ind w:left="2160" w:hanging="360"/>
-      </w:pPr>
-      <w:rPr>
-        <w:rFonts w:ascii="Wingdings" w:hAnsi="Wingdings" w:hint="default"/>
-      </w:rPr>
-    </w:lvl>
-    <w:lvl w:ilvl="3" w:tplc="04100001" w:tentative="1">
-      <w:start w:val="1"/>
-      <w:numFmt w:val="bullet"/>
-      <w:lvlText w:val=""/>
-      <w:lvlJc w:val="left"/>
-      <w:pPr>
-        <w:ind w:left="2880" w:hanging="360"/>
-      </w:pPr>
-      <w:rPr>
-        <w:rFonts w:ascii="Symbol" w:hAnsi="Symbol" w:hint="default"/>
-      </w:rPr>
-    </w:lvl>
-    <w:lvl w:ilvl="4" w:tplc="04100003" w:tentative="1">
-      <w:start w:val="1"/>
-      <w:numFmt w:val="bullet"/>
-      <w:lvlText w:val="o"/>
-      <w:lvlJc w:val="left"/>
-      <w:pPr>
-        <w:ind w:left="3600" w:hanging="360"/>
-      </w:pPr>
-      <w:rPr>
-        <w:rFonts w:ascii="Courier New" w:hAnsi="Courier New" w:cs="Courier New" w:hint="default"/>
-      </w:rPr>
-    </w:lvl>
-    <w:lvl w:ilvl="5" w:tplc="04100005" w:tentative="1">
-      <w:start w:val="1"/>
-      <w:numFmt w:val="bullet"/>
-      <w:lvlText w:val=""/>
-      <w:lvlJc w:val="left"/>
-      <w:pPr>
-        <w:ind w:left="4320" w:hanging="360"/>
-      </w:pPr>
-      <w:rPr>
-        <w:rFonts w:ascii="Wingdings" w:hAnsi="Wingdings" w:hint="default"/>
-      </w:rPr>
-    </w:lvl>
-    <w:lvl w:ilvl="6" w:tplc="04100001" w:tentative="1">
-      <w:start w:val="1"/>
-      <w:numFmt w:val="bullet"/>
-      <w:lvlText w:val=""/>
-      <w:lvlJc w:val="left"/>
-      <w:pPr>
-        <w:ind w:left="5040" w:hanging="360"/>
-      </w:pPr>
-      <w:rPr>
-        <w:rFonts w:ascii="Symbol" w:hAnsi="Symbol" w:hint="default"/>
-      </w:rPr>
-    </w:lvl>
-    <w:lvl w:ilvl="7" w:tplc="04100003" w:tentative="1">
-      <w:start w:val="1"/>
-      <w:numFmt w:val="bullet"/>
-      <w:lvlText w:val="o"/>
-      <w:lvlJc w:val="left"/>
-      <w:pPr>
-        <w:ind w:left="5760" w:hanging="360"/>
-      </w:pPr>
-      <w:rPr>
-        <w:rFonts w:ascii="Courier New" w:hAnsi="Courier New" w:cs="Courier New" w:hint="default"/>
-      </w:rPr>
-    </w:lvl>
-    <w:lvl w:ilvl="8" w:tplc="04100005" w:tentative="1">
-      <w:start w:val="1"/>
-      <w:numFmt w:val="bullet"/>
-      <w:lvlText w:val=""/>
-      <w:lvlJc w:val="left"/>
-      <w:pPr>
-        <w:ind w:left="6480" w:hanging="360"/>
-      </w:pPr>
-      <w:rPr>
-        <w:rFonts w:ascii="Wingdings" w:hAnsi="Wingdings" w:hint="default"/>
-      </w:rPr>
+        <w:ind w:left="0" w:hanging="0"/>
+      </w:pPr>
     </w:lvl>
   </w:abstractNum>
   <w:num w:numId="1">
-    <w:abstractNumId w:val="3"/>
+    <w:abstractNumId w:val="1"/>
   </w:num>
   <w:num w:numId="2">
-    <w:abstractNumId w:val="1"/>
+    <w:abstractNumId w:val="2"/>
   </w:num>
   <w:num w:numId="3">
-    <w:abstractNumId w:val="0"/>
-  </w:num>
-  <w:num w:numId="4">
-    <w:abstractNumId w:val="4"/>
-  </w:num>
-  <w:num w:numId="5">
-    <w:abstractNumId w:val="2"/>
+    <w:abstractNumId w:val="3"/>
   </w:num>
 </w:numbering>
 </file>
 
 <file path=word/styles.xml><?xml version="1.0" encoding="utf-8"?>
-<w:styles xmlns:mc="http://schemas.openxmlformats.org/markup-compatibility/2006" xmlns:r="http://schemas.openxmlformats.org/officeDocument/2006/relationships" xmlns:w="http://schemas.openxmlformats.org/wordprocessingml/2006/main" xmlns:w14="http://schemas.microsoft.com/office/word/2010/wordml" xmlns:w15="http://schemas.microsoft.com/office/word/2012/wordml" xmlns:w16se="http://schemas.microsoft.com/office/word/2015/wordml/symex" mc:Ignorable="w14 w15 w16se">
+<w:styles xmlns:w="http://schemas.openxmlformats.org/wordprocessingml/2006/main" xmlns:w14="http://schemas.microsoft.com/office/word/2010/wordml" xmlns:mc="http://schemas.openxmlformats.org/markup-compatibility/2006" mc:Ignorable="w14">
   <w:docDefaults>
     <w:rPrDefault>
       <w:rPr>
-        <w:rFonts w:asciiTheme="minorHAnsi" w:eastAsiaTheme="minorHAnsi" w:hAnsiTheme="minorHAnsi" w:cstheme="minorBidi"/>
+        <w:rFonts w:ascii="Calibri" w:hAnsi="Calibri" w:eastAsia="Calibri" w:cs="" w:asciiTheme="minorHAnsi" w:cstheme="minorBidi" w:eastAsiaTheme="minorHAnsi" w:hAnsiTheme="minorHAnsi"/>
         <w:sz w:val="22"/>
         <w:szCs w:val="22"/>
         <w:lang w:val="it-IT" w:eastAsia="en-US" w:bidi="ar-SA"/>
       </w:rPr>
     </w:rPrDefault>
     <w:pPrDefault>
-      <w:pPr>
-        <w:spacing w:after="160" w:line="259" w:lineRule="auto"/>
-      </w:pPr>
+      <w:pPr/>
     </w:pPrDefault>
   </w:docDefaults>
   <w:latentStyles w:defLockedState="0" w:defUIPriority="99" w:defSemiHidden="0" w:defUnhideWhenUsed="0" w:defQFormat="0" w:count="371">
     <w:lsdException w:name="Normal" w:uiPriority="0" w:qFormat="1"/>
     <w:lsdException w:name="heading 1" w:uiPriority="9" w:qFormat="1"/>
-    <w:lsdException w:name="heading 2" w:semiHidden="1" w:uiPriority="9" w:unhideWhenUsed="1" w:qFormat="1"/>
-    <w:lsdException w:name="heading 3" w:semiHidden="1" w:uiPriority="9" w:unhideWhenUsed="1" w:qFormat="1"/>
-    <w:lsdException w:name="heading 4" w:semiHidden="1" w:uiPriority="9" w:unhideWhenUsed="1" w:qFormat="1"/>
-    <w:lsdException w:name="heading 5" w:semiHidden="1" w:uiPriority="9" w:unhideWhenUsed="1" w:qFormat="1"/>
-    <w:lsdException w:name="heading 6" w:semiHidden="1" w:uiPriority="9" w:unhideWhenUsed="1" w:qFormat="1"/>
-    <w:lsdException w:name="heading 7" w:semiHidden="1" w:uiPriority="9" w:unhideWhenUsed="1" w:qFormat="1"/>
-    <w:lsdException w:name="heading 8" w:semiHidden="1" w:uiPriority="9" w:unhideWhenUsed="1" w:qFormat="1"/>
-    <w:lsdException w:name="heading 9" w:semiHidden="1" w:uiPriority="9" w:unhideWhenUsed="1" w:qFormat="1"/>
+    <w:lsdException w:name="heading 2" w:uiPriority="9" w:semiHidden="1" w:unhideWhenUsed="1" w:qFormat="1"/>
+    <w:lsdException w:name="heading 3" w:uiPriority="9" w:semiHidden="1" w:unhideWhenUsed="1" w:qFormat="1"/>
+    <w:lsdException w:name="heading 4" w:uiPriority="9" w:semiHidden="1" w:unhideWhenUsed="1" w:qFormat="1"/>
+    <w:lsdException w:name="heading 5" w:uiPriority="9" w:semiHidden="1" w:unhideWhenUsed="1" w:qFormat="1"/>
+    <w:lsdException w:name="heading 6" w:uiPriority="9" w:semiHidden="1" w:unhideWhenUsed="1" w:qFormat="1"/>
+    <w:lsdException w:name="heading 7" w:uiPriority="9" w:semiHidden="1" w:unhideWhenUsed="1" w:qFormat="1"/>
+    <w:lsdException w:name="heading 8" w:uiPriority="9" w:semiHidden="1" w:unhideWhenUsed="1" w:qFormat="1"/>
+    <w:lsdException w:name="heading 9" w:uiPriority="9" w:semiHidden="1" w:unhideWhenUsed="1" w:qFormat="1"/>
     <w:lsdException w:name="index 1" w:semiHidden="1" w:unhideWhenUsed="1"/>
     <w:lsdException w:name="index 2" w:semiHidden="1" w:unhideWhenUsed="1"/>
     <w:lsdException w:name="index 3" w:semiHidden="1" w:unhideWhenUsed="1"/>
@@ -1685,22 +1982,22 @@
     <w:lsdException w:name="index 7" w:semiHidden="1" w:unhideWhenUsed="1"/>
     <w:lsdException w:name="index 8" w:semiHidden="1" w:unhideWhenUsed="1"/>
     <w:lsdException w:name="index 9" w:semiHidden="1" w:unhideWhenUsed="1"/>
-    <w:lsdException w:name="toc 1" w:semiHidden="1" w:uiPriority="39" w:unhideWhenUsed="1"/>
-    <w:lsdException w:name="toc 2" w:semiHidden="1" w:uiPriority="39" w:unhideWhenUsed="1"/>
-    <w:lsdException w:name="toc 3" w:semiHidden="1" w:uiPriority="39" w:unhideWhenUsed="1"/>
-    <w:lsdException w:name="toc 4" w:semiHidden="1" w:uiPriority="39" w:unhideWhenUsed="1"/>
-    <w:lsdException w:name="toc 5" w:semiHidden="1" w:uiPriority="39" w:unhideWhenUsed="1"/>
-    <w:lsdException w:name="toc 6" w:semiHidden="1" w:uiPriority="39" w:unhideWhenUsed="1"/>
-    <w:lsdException w:name="toc 7" w:semiHidden="1" w:uiPriority="39" w:unhideWhenUsed="1"/>
-    <w:lsdException w:name="toc 8" w:semiHidden="1" w:uiPriority="39" w:unhideWhenUsed="1"/>
-    <w:lsdException w:name="toc 9" w:semiHidden="1" w:uiPriority="39" w:unhideWhenUsed="1"/>
+    <w:lsdException w:name="toc 1" w:uiPriority="39" w:semiHidden="1" w:unhideWhenUsed="1"/>
+    <w:lsdException w:name="toc 2" w:uiPriority="39" w:semiHidden="1" w:unhideWhenUsed="1"/>
+    <w:lsdException w:name="toc 3" w:uiPriority="39" w:semiHidden="1" w:unhideWhenUsed="1"/>
+    <w:lsdException w:name="toc 4" w:uiPriority="39" w:semiHidden="1" w:unhideWhenUsed="1"/>
+    <w:lsdException w:name="toc 5" w:uiPriority="39" w:semiHidden="1" w:unhideWhenUsed="1"/>
+    <w:lsdException w:name="toc 6" w:uiPriority="39" w:semiHidden="1" w:unhideWhenUsed="1"/>
+    <w:lsdException w:name="toc 7" w:uiPriority="39" w:semiHidden="1" w:unhideWhenUsed="1"/>
+    <w:lsdException w:name="toc 8" w:uiPriority="39" w:semiHidden="1" w:unhideWhenUsed="1"/>
+    <w:lsdException w:name="toc 9" w:uiPriority="39" w:semiHidden="1" w:unhideWhenUsed="1"/>
     <w:lsdException w:name="Normal Indent" w:semiHidden="1" w:unhideWhenUsed="1"/>
     <w:lsdException w:name="footnote text" w:semiHidden="1" w:unhideWhenUsed="1"/>
     <w:lsdException w:name="annotation text" w:semiHidden="1" w:unhideWhenUsed="1"/>
     <w:lsdException w:name="header" w:semiHidden="1" w:unhideWhenUsed="1"/>
     <w:lsdException w:name="footer" w:semiHidden="1" w:unhideWhenUsed="1"/>
     <w:lsdException w:name="index heading" w:semiHidden="1" w:unhideWhenUsed="1"/>
-    <w:lsdException w:name="caption" w:semiHidden="1" w:uiPriority="35" w:unhideWhenUsed="1" w:qFormat="1"/>
+    <w:lsdException w:name="caption" w:uiPriority="35" w:semiHidden="1" w:unhideWhenUsed="1" w:qFormat="1"/>
     <w:lsdException w:name="table of figures" w:semiHidden="1" w:unhideWhenUsed="1"/>
     <w:lsdException w:name="envelope address" w:semiHidden="1" w:unhideWhenUsed="1"/>
     <w:lsdException w:name="envelope return" w:semiHidden="1" w:unhideWhenUsed="1"/>
@@ -1731,7 +2028,7 @@
     <w:lsdException w:name="Title" w:uiPriority="10" w:qFormat="1"/>
     <w:lsdException w:name="Closing" w:semiHidden="1" w:unhideWhenUsed="1"/>
     <w:lsdException w:name="Signature" w:semiHidden="1" w:unhideWhenUsed="1"/>
-    <w:lsdException w:name="Default Paragraph Font" w:semiHidden="1" w:uiPriority="1" w:unhideWhenUsed="1"/>
+    <w:lsdException w:name="Default Paragraph Font" w:uiPriority="1" w:semiHidden="1" w:unhideWhenUsed="1"/>
     <w:lsdException w:name="Body Text" w:semiHidden="1" w:unhideWhenUsed="1"/>
     <w:lsdException w:name="Body Text Indent" w:semiHidden="1" w:unhideWhenUsed="1"/>
     <w:lsdException w:name="List Continue" w:semiHidden="1" w:unhideWhenUsed="1"/>
@@ -1931,8 +2228,8 @@
     <w:lsdException w:name="Subtle Reference" w:uiPriority="31" w:qFormat="1"/>
     <w:lsdException w:name="Intense Reference" w:uiPriority="32" w:qFormat="1"/>
     <w:lsdException w:name="Book Title" w:uiPriority="33" w:qFormat="1"/>
-    <w:lsdException w:name="Bibliography" w:semiHidden="1" w:uiPriority="37" w:unhideWhenUsed="1"/>
-    <w:lsdException w:name="TOC Heading" w:semiHidden="1" w:uiPriority="39" w:unhideWhenUsed="1" w:qFormat="1"/>
+    <w:lsdException w:name="Bibliography" w:uiPriority="37" w:semiHidden="1" w:unhideWhenUsed="1"/>
+    <w:lsdException w:name="TOC Heading" w:uiPriority="39" w:semiHidden="1" w:unhideWhenUsed="1" w:qFormat="1"/>
     <w:lsdException w:name="Plain Table 1" w:uiPriority="41"/>
     <w:lsdException w:name="Plain Table 2" w:uiPriority="42"/>
     <w:lsdException w:name="Plain Table 3" w:uiPriority="43"/>
@@ -2038,15 +2335,191 @@
     <w:lsdException w:name="List Table 6 Colorful Accent 6" w:uiPriority="51"/>
     <w:lsdException w:name="List Table 7 Colorful Accent 6" w:uiPriority="52"/>
   </w:latentStyles>
-  <w:style w:type="paragraph" w:default="1" w:styleId="Normale">
+  <w:style w:type="paragraph" w:styleId="Normal" w:default="1">
     <w:name w:val="Normal"/>
     <w:qFormat/>
+    <w:pPr>
+      <w:widowControl/>
+      <w:bidi w:val="0"/>
+      <w:spacing w:lineRule="auto" w:line="259" w:before="0" w:after="160"/>
+      <w:jc w:val="left"/>
+    </w:pPr>
+    <w:rPr>
+      <w:rFonts w:ascii="Calibri" w:hAnsi="Calibri" w:eastAsia="Calibri" w:cs="" w:asciiTheme="minorHAnsi" w:cstheme="minorBidi" w:eastAsiaTheme="minorHAnsi" w:hAnsiTheme="minorHAnsi"/>
+      <w:color w:val="auto"/>
+      <w:kern w:val="0"/>
+      <w:sz w:val="22"/>
+      <w:szCs w:val="22"/>
+      <w:lang w:val="it-IT" w:eastAsia="en-US" w:bidi="ar-SA"/>
+    </w:rPr>
   </w:style>
-  <w:style w:type="character" w:default="1" w:styleId="Carpredefinitoparagrafo">
+  <w:style w:type="character" w:styleId="DefaultParagraphFont" w:default="1">
     <w:name w:val="Default Paragraph Font"/>
     <w:uiPriority w:val="1"/>
     <w:semiHidden/>
     <w:unhideWhenUsed/>
+    <w:qFormat/>
+    <w:rPr/>
+  </w:style>
+  <w:style w:type="character" w:styleId="ListLabel1">
+    <w:name w:val="ListLabel 1"/>
+    <w:qFormat/>
+    <w:rPr>
+      <w:rFonts w:cs="Courier New"/>
+    </w:rPr>
+  </w:style>
+  <w:style w:type="character" w:styleId="ListLabel2">
+    <w:name w:val="ListLabel 2"/>
+    <w:qFormat/>
+    <w:rPr>
+      <w:rFonts w:cs="Courier New"/>
+    </w:rPr>
+  </w:style>
+  <w:style w:type="character" w:styleId="ListLabel3">
+    <w:name w:val="ListLabel 3"/>
+    <w:qFormat/>
+    <w:rPr>
+      <w:rFonts w:cs="Courier New"/>
+    </w:rPr>
+  </w:style>
+  <w:style w:type="character" w:styleId="ListLabel4">
+    <w:name w:val="ListLabel 4"/>
+    <w:qFormat/>
+    <w:rPr>
+      <w:rFonts w:cs="Courier New"/>
+    </w:rPr>
+  </w:style>
+  <w:style w:type="character" w:styleId="ListLabel5">
+    <w:name w:val="ListLabel 5"/>
+    <w:qFormat/>
+    <w:rPr>
+      <w:rFonts w:cs="Courier New"/>
+    </w:rPr>
+  </w:style>
+  <w:style w:type="character" w:styleId="ListLabel6">
+    <w:name w:val="ListLabel 6"/>
+    <w:qFormat/>
+    <w:rPr>
+      <w:rFonts w:cs="Courier New"/>
+    </w:rPr>
+  </w:style>
+  <w:style w:type="character" w:styleId="ListLabel7">
+    <w:name w:val="ListLabel 7"/>
+    <w:qFormat/>
+    <w:rPr>
+      <w:rFonts w:cs="Courier New"/>
+    </w:rPr>
+  </w:style>
+  <w:style w:type="character" w:styleId="ListLabel8">
+    <w:name w:val="ListLabel 8"/>
+    <w:qFormat/>
+    <w:rPr>
+      <w:rFonts w:cs="Courier New"/>
+    </w:rPr>
+  </w:style>
+  <w:style w:type="character" w:styleId="ListLabel9">
+    <w:name w:val="ListLabel 9"/>
+    <w:qFormat/>
+    <w:rPr>
+      <w:rFonts w:cs="Courier New"/>
+    </w:rPr>
+  </w:style>
+  <w:style w:type="paragraph" w:styleId="Heading">
+    <w:name w:val="Heading"/>
+    <w:basedOn w:val="Normal"/>
+    <w:next w:val="TextBody"/>
+    <w:qFormat/>
+    <w:pPr>
+      <w:keepNext w:val="true"/>
+      <w:spacing w:before="240" w:after="120"/>
+    </w:pPr>
+    <w:rPr>
+      <w:rFonts w:ascii="Liberation Sans" w:hAnsi="Liberation Sans" w:eastAsia="Noto Sans CJK SC Regular" w:cs="Lohit Devanagari"/>
+      <w:sz w:val="28"/>
+      <w:szCs w:val="28"/>
+    </w:rPr>
+  </w:style>
+  <w:style w:type="paragraph" w:styleId="TextBody">
+    <w:name w:val="Body Text"/>
+    <w:basedOn w:val="Normal"/>
+    <w:pPr>
+      <w:spacing w:lineRule="auto" w:line="288" w:before="0" w:after="140"/>
+    </w:pPr>
+    <w:rPr/>
+  </w:style>
+  <w:style w:type="paragraph" w:styleId="List">
+    <w:name w:val="List"/>
+    <w:basedOn w:val="TextBody"/>
+    <w:pPr/>
+    <w:rPr>
+      <w:rFonts w:cs="Lohit Devanagari"/>
+    </w:rPr>
+  </w:style>
+  <w:style w:type="paragraph" w:styleId="Caption">
+    <w:name w:val="Caption"/>
+    <w:basedOn w:val="Normal"/>
+    <w:qFormat/>
+    <w:pPr>
+      <w:suppressLineNumbers/>
+      <w:spacing w:before="120" w:after="120"/>
+    </w:pPr>
+    <w:rPr>
+      <w:rFonts w:cs="Lohit Devanagari"/>
+      <w:i/>
+      <w:iCs/>
+      <w:sz w:val="24"/>
+      <w:szCs w:val="24"/>
+    </w:rPr>
+  </w:style>
+  <w:style w:type="paragraph" w:styleId="Index">
+    <w:name w:val="Index"/>
+    <w:basedOn w:val="Normal"/>
+    <w:qFormat/>
+    <w:pPr>
+      <w:suppressLineNumbers/>
+    </w:pPr>
+    <w:rPr>
+      <w:rFonts w:cs="Lohit Devanagari"/>
+    </w:rPr>
+  </w:style>
+  <w:style w:type="paragraph" w:styleId="Default" w:customStyle="1">
+    <w:name w:val="Default"/>
+    <w:qFormat/>
+    <w:rsid w:val="00575740"/>
+    <w:pPr>
+      <w:widowControl/>
+      <w:bidi w:val="0"/>
+      <w:spacing w:lineRule="auto" w:line="240" w:before="0" w:after="0"/>
+      <w:jc w:val="left"/>
+    </w:pPr>
+    <w:rPr>
+      <w:rFonts w:ascii="Calibri" w:hAnsi="Calibri" w:cs="Calibri" w:eastAsia="Calibri"/>
+      <w:color w:val="000000"/>
+      <w:kern w:val="0"/>
+      <w:sz w:val="24"/>
+      <w:szCs w:val="24"/>
+      <w:lang w:val="it-IT" w:eastAsia="en-US" w:bidi="ar-SA"/>
+    </w:rPr>
+  </w:style>
+  <w:style w:type="paragraph" w:styleId="PreformattedText">
+    <w:name w:val="Preformatted Text"/>
+    <w:basedOn w:val="Normal"/>
+    <w:qFormat/>
+    <w:pPr>
+      <w:spacing w:before="0" w:after="0"/>
+    </w:pPr>
+    <w:rPr>
+      <w:rFonts w:ascii="Liberation Mono" w:hAnsi="Liberation Mono" w:eastAsia="Liberation Mono" w:cs="Liberation Mono"/>
+      <w:sz w:val="20"/>
+      <w:szCs w:val="20"/>
+    </w:rPr>
+  </w:style>
+  <w:style w:type="numbering" w:styleId="NoList" w:default="1">
+    <w:name w:val="No List"/>
+    <w:uiPriority w:val="99"/>
+    <w:semiHidden/>
+    <w:unhideWhenUsed/>
+    <w:qFormat/>
   </w:style>
   <w:style w:type="table" w:default="1" w:styleId="Tabellanormale">
     <w:name w:val="Normal Table"/>
@@ -2062,28 +2535,6 @@
         <w:right w:w="108" w:type="dxa"/>
       </w:tblCellMar>
     </w:tblPr>
-  </w:style>
-  <w:style w:type="numbering" w:default="1" w:styleId="Nessunelenco">
-    <w:name w:val="No List"/>
-    <w:uiPriority w:val="99"/>
-    <w:semiHidden/>
-    <w:unhideWhenUsed/>
-  </w:style>
-  <w:style w:type="paragraph" w:customStyle="1" w:styleId="Default">
-    <w:name w:val="Default"/>
-    <w:rsid w:val="00575740"/>
-    <w:pPr>
-      <w:autoSpaceDE w:val="0"/>
-      <w:autoSpaceDN w:val="0"/>
-      <w:adjustRightInd w:val="0"/>
-      <w:spacing w:after="0" w:line="240" w:lineRule="auto"/>
-    </w:pPr>
-    <w:rPr>
-      <w:rFonts w:ascii="Calibri" w:hAnsi="Calibri" w:cs="Calibri"/>
-      <w:color w:val="000000"/>
-      <w:sz w:val="24"/>
-      <w:szCs w:val="24"/>
-    </w:rPr>
   </w:style>
 </w:styles>
 </file>

</xml_diff>